<commit_message>
Finish details in manuscript
</commit_message>
<xml_diff>
--- a/ms/2022_Effects of anthropogenic noise on haul-out numbers of harbor seals (Phoca vitulina).docx
+++ b/ms/2022_Effects of anthropogenic noise on haul-out numbers of harbor seals (Phoca vitulina).docx
@@ -5664,21 +5664,28 @@
         <w:spacing w:before="0" w:beforeAutospacing="0" w:after="0" w:afterAutospacing="0" w:line="480" w:lineRule="auto"/>
         <w:textAlignment w:val="baseline"/>
       </w:pPr>
-      <w:r>
-        <w:t xml:space="preserve">Data </w:t>
-      </w:r>
-      <w:r>
-        <w:t>a</w:t>
-      </w:r>
-      <w:r>
-        <w:t>naly</w:t>
-      </w:r>
-      <w:r>
-        <w:t>sis</w:t>
-      </w:r>
     </w:p>
     <w:p>
       <w:pPr>
+        <w:pStyle w:val="NormalWeb"/>
+        <w:spacing w:before="0" w:beforeAutospacing="0" w:after="0" w:afterAutospacing="0" w:line="480" w:lineRule="auto"/>
+        <w:textAlignment w:val="baseline"/>
+      </w:pPr>
+      <w:r>
+        <w:t xml:space="preserve">Data </w:t>
+      </w:r>
+      <w:r>
+        <w:t>a</w:t>
+      </w:r>
+      <w:r>
+        <w:t>naly</w:t>
+      </w:r>
+      <w:r>
+        <w:t>sis</w:t>
+      </w:r>
+    </w:p>
+    <w:p>
+      <w:pPr>
         <w:spacing w:after="0" w:line="480" w:lineRule="auto"/>
         <w:ind w:firstLine="360"/>
         <w:rPr>
@@ -5693,6 +5700,7 @@
           <w:sz w:val="24"/>
           <w:szCs w:val="24"/>
         </w:rPr>
+        <w:lastRenderedPageBreak/>
         <w:t>Statistical analyses were conducted using R statistical software</w:t>
       </w:r>
       <w:r>
@@ -5789,16 +5797,7 @@
           <w:sz w:val="24"/>
           <w:szCs w:val="24"/>
         </w:rPr>
-        <w:t xml:space="preserve">-Whitney </w:t>
-      </w:r>
-      <w:r>
-        <w:rPr>
-          <w:rFonts w:ascii="Times New Roman" w:eastAsia="Times New Roman" w:hAnsi="Times New Roman" w:cs="Times New Roman"/>
-          <w:sz w:val="24"/>
-          <w:szCs w:val="24"/>
-        </w:rPr>
-        <w:lastRenderedPageBreak/>
-        <w:t>U</w:t>
+        <w:t>-Whitney U</w:t>
       </w:r>
       <w:r>
         <w:rPr>
@@ -6129,7 +6128,23 @@
           <w:sz w:val="24"/>
           <w:szCs w:val="24"/>
         </w:rPr>
-        <w:t>(Farrer and Acevedo-Gutiérrez 2010)</w:t>
+        <w:t>(</w:t>
+      </w:r>
+      <w:r>
+        <w:rPr>
+          <w:rFonts w:ascii="Times New Roman" w:eastAsia="Times New Roman" w:hAnsi="Times New Roman" w:cs="Times New Roman"/>
+          <w:sz w:val="24"/>
+          <w:szCs w:val="24"/>
+        </w:rPr>
+        <w:t>Pauli and Terhune 1987; Reder et al. 2003</w:t>
+      </w:r>
+      <w:r>
+        <w:rPr>
+          <w:rFonts w:ascii="Times New Roman" w:eastAsia="Times New Roman" w:hAnsi="Times New Roman" w:cs="Times New Roman"/>
+          <w:sz w:val="24"/>
+          <w:szCs w:val="24"/>
+        </w:rPr>
+        <w:t>)</w:t>
       </w:r>
       <w:r>
         <w:rPr>
@@ -6773,6 +6788,7 @@
           <w:sz w:val="24"/>
           <w:szCs w:val="24"/>
         </w:rPr>
+        <w:lastRenderedPageBreak/>
         <w:t xml:space="preserve">We checked for collinearity </w:t>
       </w:r>
       <w:r>
@@ -6861,16 +6877,7 @@
           <w:sz w:val="24"/>
           <w:szCs w:val="24"/>
         </w:rPr>
-        <w:t xml:space="preserve"> a lack of </w:t>
-      </w:r>
-      <w:r>
-        <w:rPr>
-          <w:rFonts w:ascii="Times New Roman" w:eastAsia="Times New Roman" w:hAnsi="Times New Roman" w:cs="Times New Roman"/>
-          <w:sz w:val="24"/>
-          <w:szCs w:val="24"/>
-        </w:rPr>
-        <w:lastRenderedPageBreak/>
-        <w:t xml:space="preserve">independence between counts in the response variable, leading to the variance being higher than the mean (Burnham </w:t>
+        <w:t xml:space="preserve"> a lack of independence between counts in the response variable, leading to the variance being higher than the mean (Burnham </w:t>
       </w:r>
       <w:r>
         <w:rPr>
@@ -7156,7 +7163,11 @@
         <w:t xml:space="preserve"> </w:t>
       </w:r>
       <w:r>
-        <w:t>2006). These outcomes and the density graphs for the response variable (Figure 2), indicated using a negative binomial model</w:t>
+        <w:t xml:space="preserve">2006). These </w:t>
+      </w:r>
+      <w:r>
+        <w:lastRenderedPageBreak/>
+        <w:t>outcomes and the density graphs for the response variable (Figure 2), indicated using a negative binomial model</w:t>
       </w:r>
       <w:r>
         <w:t xml:space="preserve"> for the candidate models</w:t>
@@ -7200,7 +7211,6 @@
           <w:b/>
           <w:bCs/>
         </w:rPr>
-        <w:lastRenderedPageBreak/>
         <w:t>Results</w:t>
       </w:r>
     </w:p>
@@ -8260,7 +8270,16 @@
           <w:sz w:val="24"/>
           <w:szCs w:val="24"/>
         </w:rPr>
-        <w:t xml:space="preserve">Additionally, all of the parameters in the candidate model were significant predictors for the number of seals hauled-out (Table 1B). </w:t>
+        <w:t xml:space="preserve">Additionally, all </w:t>
+      </w:r>
+      <w:r>
+        <w:rPr>
+          <w:rFonts w:ascii="Times New Roman" w:eastAsia="Times New Roman" w:hAnsi="Times New Roman" w:cs="Times New Roman"/>
+          <w:sz w:val="24"/>
+          <w:szCs w:val="24"/>
+        </w:rPr>
+        <w:lastRenderedPageBreak/>
+        <w:t xml:space="preserve">of the parameters in the candidate model were significant predictors for the number of seals hauled-out (Table 1B). </w:t>
       </w:r>
       <w:r>
         <w:rPr>
@@ -8324,7 +8343,23 @@
           <w:sz w:val="24"/>
           <w:szCs w:val="24"/>
         </w:rPr>
-        <w:t xml:space="preserve"> at </w:t>
+        <w:t xml:space="preserve"> </w:t>
+      </w:r>
+      <w:r>
+        <w:rPr>
+          <w:rFonts w:ascii="Times New Roman" w:eastAsia="Times New Roman" w:hAnsi="Times New Roman" w:cs="Times New Roman"/>
+          <w:sz w:val="24"/>
+          <w:szCs w:val="24"/>
+        </w:rPr>
+        <w:t xml:space="preserve">(12:00-15:00) </w:t>
+      </w:r>
+      <w:r>
+        <w:rPr>
+          <w:rFonts w:ascii="Times New Roman" w:eastAsia="Times New Roman" w:hAnsi="Times New Roman" w:cs="Times New Roman"/>
+          <w:sz w:val="24"/>
+          <w:szCs w:val="24"/>
+        </w:rPr>
+        <w:t xml:space="preserve">at </w:t>
       </w:r>
       <w:r>
         <w:rPr>
@@ -8420,16 +8455,7 @@
           <w:sz w:val="24"/>
           <w:szCs w:val="24"/>
         </w:rPr>
-        <w:t xml:space="preserve"> seals, IQR </w:t>
-      </w:r>
-      <w:r>
-        <w:rPr>
-          <w:rFonts w:ascii="Times New Roman" w:eastAsia="Times New Roman" w:hAnsi="Times New Roman" w:cs="Times New Roman"/>
-          <w:sz w:val="24"/>
-          <w:szCs w:val="24"/>
-        </w:rPr>
-        <w:lastRenderedPageBreak/>
-        <w:t xml:space="preserve">= </w:t>
+        <w:t xml:space="preserve"> seals, IQR = </w:t>
       </w:r>
       <w:r>
         <w:rPr>
@@ -8501,7 +8527,127 @@
           <w:sz w:val="24"/>
           <w:szCs w:val="24"/>
         </w:rPr>
-        <w:t>We then investigated the differences in the slope/intercept of the relationship between in-air noise and number of seals hauled out at each site.</w:t>
+        <w:t>This means that t</w:t>
+      </w:r>
+      <w:r>
+        <w:rPr>
+          <w:rFonts w:ascii="Times New Roman" w:eastAsia="Times New Roman" w:hAnsi="Times New Roman" w:cs="Times New Roman"/>
+          <w:sz w:val="24"/>
+          <w:szCs w:val="24"/>
+        </w:rPr>
+        <w:t xml:space="preserve">he variability in the data </w:t>
+      </w:r>
+      <w:r>
+        <w:rPr>
+          <w:rFonts w:ascii="Times New Roman" w:eastAsia="Times New Roman" w:hAnsi="Times New Roman" w:cs="Times New Roman"/>
+          <w:sz w:val="24"/>
+          <w:szCs w:val="24"/>
+        </w:rPr>
+        <w:t>was</w:t>
+      </w:r>
+      <w:r>
+        <w:rPr>
+          <w:rFonts w:ascii="Times New Roman" w:eastAsia="Times New Roman" w:hAnsi="Times New Roman" w:cs="Times New Roman"/>
+          <w:sz w:val="24"/>
+          <w:szCs w:val="24"/>
+        </w:rPr>
+        <w:t xml:space="preserve"> best explained </w:t>
+      </w:r>
+      <w:r>
+        <w:rPr>
+          <w:rFonts w:ascii="Times New Roman" w:eastAsia="Times New Roman" w:hAnsi="Times New Roman" w:cs="Times New Roman"/>
+          <w:sz w:val="24"/>
+          <w:szCs w:val="24"/>
+        </w:rPr>
+        <w:t xml:space="preserve">by the </w:t>
+      </w:r>
+      <w:r>
+        <w:rPr>
+          <w:rFonts w:ascii="Times New Roman" w:eastAsia="Times New Roman" w:hAnsi="Times New Roman" w:cs="Times New Roman"/>
+          <w:sz w:val="24"/>
+          <w:szCs w:val="24"/>
+        </w:rPr>
+        <w:t xml:space="preserve">different responses to in-air noise by seals at the two </w:t>
+      </w:r>
+      <w:r>
+        <w:rPr>
+          <w:rFonts w:ascii="Times New Roman" w:eastAsia="Times New Roman" w:hAnsi="Times New Roman" w:cs="Times New Roman"/>
+          <w:sz w:val="24"/>
+          <w:szCs w:val="24"/>
+        </w:rPr>
+        <w:t>sites</w:t>
+      </w:r>
+      <w:r>
+        <w:rPr>
+          <w:rFonts w:ascii="Times New Roman" w:eastAsia="Times New Roman" w:hAnsi="Times New Roman" w:cs="Times New Roman"/>
+          <w:sz w:val="24"/>
+          <w:szCs w:val="24"/>
+        </w:rPr>
+        <w:t xml:space="preserve">. </w:t>
+      </w:r>
+      <w:r>
+        <w:rPr>
+          <w:rFonts w:ascii="Times New Roman" w:eastAsia="Times New Roman" w:hAnsi="Times New Roman" w:cs="Times New Roman"/>
+          <w:sz w:val="24"/>
+          <w:szCs w:val="24"/>
+        </w:rPr>
+        <w:t xml:space="preserve">We then investigated the differences in the slope/intercept of the </w:t>
+      </w:r>
+      <w:r>
+        <w:rPr>
+          <w:rFonts w:ascii="Times New Roman" w:eastAsia="Times New Roman" w:hAnsi="Times New Roman" w:cs="Times New Roman"/>
+          <w:sz w:val="24"/>
+          <w:szCs w:val="24"/>
+        </w:rPr>
+        <w:t xml:space="preserve">predicted number of seals hauled-out in </w:t>
+      </w:r>
+      <w:r>
+        <w:rPr>
+          <w:rFonts w:ascii="Times New Roman" w:eastAsia="Times New Roman" w:hAnsi="Times New Roman" w:cs="Times New Roman"/>
+          <w:sz w:val="24"/>
+          <w:szCs w:val="24"/>
+        </w:rPr>
+        <w:t xml:space="preserve">relationship </w:t>
+      </w:r>
+      <w:r>
+        <w:rPr>
+          <w:rFonts w:ascii="Times New Roman" w:eastAsia="Times New Roman" w:hAnsi="Times New Roman" w:cs="Times New Roman"/>
+          <w:sz w:val="24"/>
+          <w:szCs w:val="24"/>
+        </w:rPr>
+        <w:t>to</w:t>
+      </w:r>
+      <w:r>
+        <w:rPr>
+          <w:rFonts w:ascii="Times New Roman" w:eastAsia="Times New Roman" w:hAnsi="Times New Roman" w:cs="Times New Roman"/>
+          <w:sz w:val="24"/>
+          <w:szCs w:val="24"/>
+        </w:rPr>
+        <w:t xml:space="preserve"> in-air noise</w:t>
+      </w:r>
+      <w:r>
+        <w:rPr>
+          <w:rFonts w:ascii="Times New Roman" w:eastAsia="Times New Roman" w:hAnsi="Times New Roman" w:cs="Times New Roman"/>
+          <w:sz w:val="24"/>
+          <w:szCs w:val="24"/>
+        </w:rPr>
+        <w:t xml:space="preserve"> levels</w:t>
+      </w:r>
+      <w:r>
+        <w:rPr>
+          <w:rFonts w:ascii="Times New Roman" w:eastAsia="Times New Roman" w:hAnsi="Times New Roman" w:cs="Times New Roman"/>
+          <w:sz w:val="24"/>
+          <w:szCs w:val="24"/>
+        </w:rPr>
+        <w:t xml:space="preserve"> at each site</w:t>
+      </w:r>
+      <w:r>
+        <w:rPr>
+          <w:rFonts w:ascii="Times New Roman" w:eastAsia="Times New Roman" w:hAnsi="Times New Roman" w:cs="Times New Roman"/>
+          <w:sz w:val="24"/>
+          <w:szCs w:val="24"/>
+        </w:rPr>
+        <w:t>. We found that the seals at the waterfront were less affected by noise level than those at the marina (Figure 5).</w:t>
       </w:r>
     </w:p>
     <w:p>
@@ -8716,13 +8862,7 @@
         <w:t xml:space="preserve">This hypothesis was supported at the marina, but not at the waterfront </w:t>
       </w:r>
       <w:r>
-        <w:t xml:space="preserve">(Table </w:t>
-      </w:r>
-      <w:r>
-        <w:t>1B</w:t>
-      </w:r>
-      <w:r>
-        <w:t xml:space="preserve">, Figure </w:t>
+        <w:t xml:space="preserve">(Figure </w:t>
       </w:r>
       <w:r>
         <w:t>5)</w:t>
@@ -8755,13 +8895,19 @@
         <w:t xml:space="preserve">on average </w:t>
       </w:r>
       <w:r>
-        <w:t xml:space="preserve">and higher traffic than at the marina, yet their hauled-out numbers were </w:t>
-      </w:r>
-      <w:r>
-        <w:t>unrelated to</w:t>
-      </w:r>
-      <w:r>
-        <w:t xml:space="preserve"> noise levels. </w:t>
+        <w:t xml:space="preserve">and higher traffic than at the marina, yet their hauled-out numbers </w:t>
+      </w:r>
+      <w:r>
+        <w:t xml:space="preserve">accounted for a small proportion of the variation in </w:t>
+      </w:r>
+      <w:r>
+        <w:t>noise levels</w:t>
+      </w:r>
+      <w:r>
+        <w:t xml:space="preserve"> between sites</w:t>
+      </w:r>
+      <w:r>
+        <w:t xml:space="preserve">. </w:t>
       </w:r>
     </w:p>
     <w:p>
@@ -8847,7 +8993,11 @@
         <w:t>Our r</w:t>
       </w:r>
       <w:r>
-        <w:t>esults on human activities also support the habituation hypothesis, as the</w:t>
+        <w:t xml:space="preserve">esults on human activities </w:t>
+      </w:r>
+      <w:r>
+        <w:lastRenderedPageBreak/>
+        <w:t>also support the habituation hypothesis, as the</w:t>
       </w:r>
       <w:r>
         <w:t>re was</w:t>
@@ -8925,14 +9075,7 @@
         <w:rPr>
           <w:color w:val="000000"/>
         </w:rPr>
-        <w:t xml:space="preserve">hanges in </w:t>
-      </w:r>
-      <w:r>
-        <w:rPr>
-          <w:color w:val="000000"/>
-        </w:rPr>
-        <w:lastRenderedPageBreak/>
-        <w:t xml:space="preserve">the frequency of human activity over long time periods impedes orienting behavior in other seal species, due to their inability to habituate to irregular stimuli </w:t>
+        <w:t xml:space="preserve">hanges in the frequency of human activity over long time periods impedes orienting behavior in other seal species, due to their inability to habituate to irregular stimuli </w:t>
       </w:r>
       <w:r>
         <w:t>(</w:t>
@@ -9012,340 +9155,187 @@
         <w:rPr>
           <w:color w:val="000000"/>
         </w:rPr>
-        <w:t xml:space="preserve"> noise levels, the marina and waterfront also differed </w:t>
-      </w:r>
-      <w:r>
-        <w:rPr>
-          <w:color w:val="000000"/>
-        </w:rPr>
-        <w:t>i</w:t>
-      </w:r>
-      <w:r>
-        <w:rPr>
-          <w:color w:val="000000"/>
-        </w:rPr>
-        <w:t xml:space="preserve">n </w:t>
-      </w:r>
-      <w:r>
-        <w:rPr>
-          <w:color w:val="000000"/>
-        </w:rPr>
-        <w:t>other environmental influences on harbor seal haul-out</w:t>
-      </w:r>
-      <w:r>
-        <w:rPr>
-          <w:color w:val="000000"/>
-        </w:rPr>
-        <w:t xml:space="preserve"> behavior</w:t>
-      </w:r>
-      <w:r>
-        <w:rPr>
-          <w:color w:val="000000"/>
-        </w:rPr>
-        <w:t xml:space="preserve">. The </w:t>
-      </w:r>
-      <w:r>
-        <w:rPr>
-          <w:color w:val="000000"/>
-        </w:rPr>
-        <w:t xml:space="preserve">seals at the waterfront were affected by </w:t>
-      </w:r>
-      <w:r>
-        <w:t xml:space="preserve">the </w:t>
-      </w:r>
-      <w:r>
-        <w:t xml:space="preserve">date, tide level, </w:t>
-      </w:r>
-      <w:r>
-        <w:t xml:space="preserve">and </w:t>
-      </w:r>
-      <w:r>
-        <w:t>time of day</w:t>
-      </w:r>
-      <w:r>
-        <w:t>, whereas the seals at the marina showed</w:t>
-      </w:r>
-      <w:r>
-        <w:t xml:space="preserve"> no </w:t>
-      </w:r>
-      <w:r>
-        <w:t xml:space="preserve">variation </w:t>
-      </w:r>
-      <w:r>
-        <w:t>with these variables</w:t>
-      </w:r>
-      <w:r>
-        <w:t>. As many of these</w:t>
-      </w:r>
-      <w:r>
-        <w:t xml:space="preserve"> variables </w:t>
-      </w:r>
-      <w:r>
-        <w:t>can</w:t>
-      </w:r>
-      <w:r>
-        <w:t xml:space="preserve"> affect harbor seal haul-out behavior</w:t>
-      </w:r>
-      <w:r>
-        <w:t xml:space="preserve"> (</w:t>
-      </w:r>
-      <w:r>
-        <w:t xml:space="preserve">Terhune and Almon 1983; </w:t>
-      </w:r>
-      <w:r>
-        <w:t>Patterson and Acevedo-Gutiérrez 20</w:t>
-      </w:r>
-      <w:r>
-        <w:t xml:space="preserve">08; </w:t>
-      </w:r>
-      <w:r>
-        <w:t xml:space="preserve">London et al. 2012; </w:t>
-      </w:r>
-      <w:r>
-        <w:t xml:space="preserve">Granquist </w:t>
-      </w:r>
-      <w:r>
-        <w:t>and</w:t>
-      </w:r>
-      <w:r>
-        <w:t xml:space="preserve"> Hauksson 2016</w:t>
-      </w:r>
-      <w:r>
-        <w:t>)</w:t>
-      </w:r>
-      <w:r>
-        <w:t xml:space="preserve">, </w:t>
-      </w:r>
-      <w:r>
-        <w:t>the results at the marina were unexpected and could be due to the</w:t>
-      </w:r>
-      <w:r>
-        <w:t xml:space="preserve"> large variability in the data</w:t>
+        <w:t xml:space="preserve"> noise levels, the </w:t>
+      </w:r>
+      <w:r>
+        <w:rPr>
+          <w:color w:val="000000"/>
+        </w:rPr>
+        <w:t>haul-out behavior</w:t>
+      </w:r>
+      <w:r>
+        <w:rPr>
+          <w:color w:val="000000"/>
+        </w:rPr>
+        <w:t xml:space="preserve"> of seals at the </w:t>
+      </w:r>
+      <w:r>
+        <w:rPr>
+          <w:color w:val="000000"/>
+        </w:rPr>
+        <w:t xml:space="preserve">marina and waterfront </w:t>
+      </w:r>
+      <w:r>
+        <w:rPr>
+          <w:color w:val="000000"/>
+        </w:rPr>
+        <w:t xml:space="preserve">were </w:t>
+      </w:r>
+      <w:r>
+        <w:rPr>
+          <w:color w:val="000000"/>
+        </w:rPr>
+        <w:t xml:space="preserve">also </w:t>
+      </w:r>
+      <w:r>
+        <w:rPr>
+          <w:color w:val="000000"/>
+        </w:rPr>
+        <w:t>affected by</w:t>
+      </w:r>
+      <w:r>
+        <w:rPr>
+          <w:color w:val="000000"/>
+        </w:rPr>
+        <w:t xml:space="preserve"> </w:t>
+      </w:r>
+      <w:r>
+        <w:rPr>
+          <w:color w:val="000000"/>
+        </w:rPr>
+        <w:t>other environmental influences</w:t>
+      </w:r>
+      <w:r>
+        <w:rPr>
+          <w:color w:val="000000"/>
+        </w:rPr>
+        <w:t>, which included month and time of day.</w:t>
+      </w:r>
+      <w:r>
+        <w:rPr>
+          <w:color w:val="000000"/>
+        </w:rPr>
+        <w:t xml:space="preserve"> </w:t>
+      </w:r>
+      <w:r>
+        <w:rPr>
+          <w:color w:val="000000"/>
+        </w:rPr>
+        <w:t xml:space="preserve">A similar pattern was observed in the </w:t>
+      </w:r>
+      <w:r>
+        <w:t>haul-out behavior</w:t>
+      </w:r>
+      <w:r>
+        <w:t xml:space="preserve"> </w:t>
+      </w:r>
+      <w:r>
+        <w:t xml:space="preserve">of </w:t>
+      </w:r>
+      <w:r>
+        <w:t>Weddell seals</w:t>
+      </w:r>
+      <w:r>
+        <w:t xml:space="preserve"> </w:t>
+      </w:r>
+      <w:r>
+        <w:t>(</w:t>
+      </w:r>
+      <w:r>
+        <w:t>Lake et al. 1997)</w:t>
       </w:r>
       <w:r>
         <w:t>.</w:t>
       </w:r>
       <w:r>
-        <w:t xml:space="preserve"> The location within the </w:t>
-      </w:r>
-      <w:r>
-        <w:t xml:space="preserve">waterfront </w:t>
-      </w:r>
-      <w:r>
-        <w:t xml:space="preserve">site was also a significant predictor </w:t>
-      </w:r>
-      <w:r>
-        <w:t>of numbers of seals hauled out</w:t>
-      </w:r>
-      <w:r>
-        <w:t xml:space="preserve">, which could be due to the difference </w:t>
-      </w:r>
-      <w:r>
-        <w:t xml:space="preserve">in </w:t>
-      </w:r>
-      <w:r>
-        <w:t xml:space="preserve">available area </w:t>
-      </w:r>
-      <w:r>
-        <w:t>between locations (</w:t>
-      </w:r>
-      <w:r>
-        <w:t>~</w:t>
-      </w:r>
-      <w:r>
-        <w:t>2</w:t>
-      </w:r>
-      <w:r>
-        <w:t>60 m</w:t>
-      </w:r>
-      <w:r>
-        <w:rPr>
-          <w:vertAlign w:val="superscript"/>
-        </w:rPr>
-        <w:t>2</w:t>
-      </w:r>
-      <w:r>
-        <w:t xml:space="preserve"> for the East </w:t>
-      </w:r>
-      <w:r>
-        <w:t>l</w:t>
-      </w:r>
-      <w:r>
-        <w:t xml:space="preserve">ocation versus </w:t>
-      </w:r>
-      <w:r>
-        <w:t>~440 m</w:t>
-      </w:r>
-      <w:r>
-        <w:rPr>
-          <w:vertAlign w:val="superscript"/>
-        </w:rPr>
-        <w:t>2</w:t>
-      </w:r>
-      <w:r>
-        <w:t xml:space="preserve"> </w:t>
-      </w:r>
-      <w:r>
-        <w:t>for the West</w:t>
-      </w:r>
-      <w:r>
-        <w:t xml:space="preserve"> location</w:t>
-      </w:r>
-      <w:r>
-        <w:t>).</w:t>
-      </w:r>
-      <w:r>
         <w:t xml:space="preserve"> Additionally</w:t>
       </w:r>
       <w:r>
-        <w:t xml:space="preserve">, the </w:t>
-      </w:r>
-      <w:r>
-        <w:t xml:space="preserve">significant </w:t>
-      </w:r>
-      <w:r>
-        <w:t xml:space="preserve">interaction between Julian date and tide level </w:t>
-      </w:r>
-      <w:r>
-        <w:t>at the waterfront</w:t>
-      </w:r>
-      <w:r>
-        <w:t xml:space="preserve"> mean</w:t>
-      </w:r>
-      <w:r>
-        <w:t>s</w:t>
-      </w:r>
-      <w:r>
-        <w:t xml:space="preserve"> </w:t>
-      </w:r>
-      <w:r>
-        <w:t xml:space="preserve">that </w:t>
-      </w:r>
-      <w:r>
-        <w:t xml:space="preserve">the </w:t>
-      </w:r>
-      <w:r>
-        <w:t xml:space="preserve">effect of date on haul-out behavior </w:t>
-      </w:r>
-      <w:r>
-        <w:t xml:space="preserve">depended </w:t>
-      </w:r>
-      <w:r>
-        <w:t>on the tide level</w:t>
-      </w:r>
-      <w:r>
-        <w:t xml:space="preserve"> and vice versa</w:t>
-      </w:r>
-      <w:r>
-        <w:t xml:space="preserve">. </w:t>
-      </w:r>
-      <w:r>
-        <w:t xml:space="preserve">In other sites, </w:t>
-      </w:r>
-      <w:r>
-        <w:t>harbor seals</w:t>
-      </w:r>
-      <w:r>
-        <w:t xml:space="preserve"> haul-out in the highest numbers during </w:t>
-      </w:r>
-      <w:r>
-        <w:t xml:space="preserve">and after </w:t>
-      </w:r>
-      <w:r>
-        <w:t>the pupping and molting seasons at low tid</w:t>
+        <w:t xml:space="preserve">, the lack of influence by the tide level </w:t>
+      </w:r>
+      <w:r>
+        <w:t xml:space="preserve">in the model’s parameters </w:t>
+      </w:r>
+      <w:r>
+        <w:t xml:space="preserve">could be </w:t>
+      </w:r>
+      <w:r>
+        <w:t>because</w:t>
+      </w:r>
+      <w:r>
+        <w:t xml:space="preserve"> both haul-out sites were available at all tide levels. </w:t>
+      </w:r>
+      <w:r>
+        <w:t>During th</w:t>
+      </w:r>
+      <w:r>
+        <w:t xml:space="preserve">e sample </w:t>
+      </w:r>
+      <w:r>
+        <w:t>period</w:t>
+      </w:r>
+      <w:r>
+        <w:t xml:space="preserve"> (June-November)</w:t>
+      </w:r>
+      <w:r>
+        <w:t>, harbor seals spend more time hauled</w:t>
+      </w:r>
+      <w:r>
+        <w:t>-</w:t>
+      </w:r>
+      <w:r>
+        <w:t xml:space="preserve">out than during other parts of the year and tend to spill over into </w:t>
+      </w:r>
+      <w:r>
+        <w:t>haul</w:t>
+      </w:r>
+      <w:r>
+        <w:t>-</w:t>
+      </w:r>
+      <w:r>
+        <w:t>out</w:t>
+      </w:r>
+      <w:r>
+        <w:t xml:space="preserve"> habitat that is never or rarely used during other months. This seem</w:t>
+      </w:r>
+      <w:r>
+        <w:t>ed</w:t>
+      </w:r>
+      <w:r>
+        <w:t xml:space="preserve"> to be the case for the waterfront location. </w:t>
+      </w:r>
+      <w:r>
+        <w:t xml:space="preserve">However, even with the sample period narrowed down to these months, the candidate model still found a significant effect of month on the number of seals hauled-out (Table 1B, Figure 3). </w:t>
+      </w:r>
+      <w:r>
+        <w:t>Additionally, the time of day significantly affected the number of seals hauled-out and peak haul-out occurred during the afternoon.</w:t>
+      </w:r>
+      <w:r>
+        <w:t xml:space="preserve"> Other studies have found maximum haul-out to occur during the afternoon </w:t>
+      </w:r>
+      <w:r>
+        <w:t xml:space="preserve">during the molting season </w:t>
+      </w:r>
+      <w:r>
+        <w:t>because it is usually the warmest time of th</w:t>
       </w:r>
       <w:r>
         <w:t>e</w:t>
       </w:r>
       <w:r>
-        <w:t xml:space="preserve"> (</w:t>
-      </w:r>
-      <w:r>
-        <w:t>P</w:t>
-      </w:r>
-      <w:r>
-        <w:t>auli</w:t>
-      </w:r>
-      <w:r>
-        <w:t xml:space="preserve"> </w:t>
-      </w:r>
-      <w:r>
-        <w:t>and</w:t>
-      </w:r>
-      <w:r>
-        <w:t xml:space="preserve"> </w:t>
-      </w:r>
-      <w:r>
-        <w:t>T</w:t>
-      </w:r>
-      <w:r>
-        <w:t xml:space="preserve">erhune </w:t>
-      </w:r>
-      <w:r>
-        <w:t>1987</w:t>
+        <w:t xml:space="preserve"> day (</w:t>
+      </w:r>
+      <w:r>
+        <w:t>Lake et al. 1997</w:t>
       </w:r>
       <w:r>
         <w:t xml:space="preserve">; </w:t>
       </w:r>
       <w:r>
-        <w:t xml:space="preserve">Reder </w:t>
-      </w:r>
-      <w:r>
-        <w:t>et al.</w:t>
-      </w:r>
-      <w:r>
-        <w:t xml:space="preserve"> 2003).</w:t>
-      </w:r>
-      <w:r>
-        <w:t xml:space="preserve"> </w:t>
-      </w:r>
-      <w:r>
-        <w:t xml:space="preserve">During this period, harbor seals spend more time hauled out than during other parts of the year and tend to spill over into haulout habitat that is never or rarely used during other months. This seems to be the case for the waterfront location. </w:t>
-      </w:r>
-      <w:r>
-        <w:t>Giv</w:t>
-      </w:r>
-      <w:r>
-        <w:t>en</w:t>
-      </w:r>
-      <w:r>
-        <w:t xml:space="preserve"> th</w:t>
-      </w:r>
-      <w:r>
-        <w:t>at the</w:t>
-      </w:r>
-      <w:r>
-        <w:t xml:space="preserve"> timing </w:t>
-      </w:r>
-      <w:r>
-        <w:t>of pupping and molting in the Salish Sea</w:t>
-      </w:r>
-      <w:r>
-        <w:t xml:space="preserve"> (Huber et al. 2001)</w:t>
-      </w:r>
-      <w:r>
-        <w:t>, and the timing of pupping at the site (Farrer and Acevedo-Gutiérrez 2010)</w:t>
-      </w:r>
-      <w:r>
-        <w:t xml:space="preserve"> range from March to August</w:t>
-      </w:r>
-      <w:r>
-        <w:t>, harbor sea</w:t>
-      </w:r>
-      <w:r>
-        <w:t>l</w:t>
-      </w:r>
-      <w:r>
-        <w:t xml:space="preserve">s at the waterfront may be </w:t>
-      </w:r>
-      <w:r>
-        <w:t>behaving similarly</w:t>
-      </w:r>
-      <w:r>
-        <w:t xml:space="preserve"> (Figure 3)</w:t>
-      </w:r>
-      <w:r>
-        <w:t>.</w:t>
+        <w:t>Carlens</w:t>
+      </w:r>
+      <w:r>
+        <w:t xml:space="preserve"> et al. 2006).</w:t>
       </w:r>
     </w:p>
     <w:p>
@@ -9486,7 +9476,13 @@
         <w:t xml:space="preserve"> increased</w:t>
       </w:r>
       <w:r>
-        <w:t>, a relationship that was not significant in our results. Th</w:t>
+        <w:t xml:space="preserve">, a relationship that was not </w:t>
+      </w:r>
+      <w:r>
+        <w:t>found</w:t>
+      </w:r>
+      <w:r>
+        <w:t xml:space="preserve"> in our results. Th</w:t>
       </w:r>
       <w:r>
         <w:t xml:space="preserve">e difference between the two studies </w:t>
@@ -9590,7 +9586,10 @@
         <w:t xml:space="preserve"> more </w:t>
       </w:r>
       <w:r>
-        <w:t>harbor seals hauled-out at the marina throughout the year</w:t>
+        <w:t xml:space="preserve">harbor seals hauled-out at the marina throughout the </w:t>
+      </w:r>
+      <w:r>
+        <w:t>sample period</w:t>
       </w:r>
       <w:r>
         <w:t>,</w:t>
@@ -9726,14 +9725,14 @@
         <w:rPr>
           <w:color w:val="000000"/>
         </w:rPr>
-        <w:t xml:space="preserve"> on a variety of prey in the adjacent estuary (Luxa and Acevedo-</w:t>
+        <w:t xml:space="preserve"> on a variety of prey in the adjacent estuary </w:t>
       </w:r>
       <w:r>
         <w:rPr>
           <w:color w:val="000000"/>
         </w:rPr>
         <w:lastRenderedPageBreak/>
-        <w:t>Gutiérrez 2013) whereas seals at the waterfront are suspected to prey on migrating salmon in the nearby Whatcom Creek</w:t>
+        <w:t>(Luxa and Acevedo-Gutiérrez 2013) whereas seals at the waterfront are suspected to prey on migrating salmon in the nearby Whatcom Creek</w:t>
       </w:r>
       <w:r>
         <w:rPr>
@@ -10660,12 +10659,6 @@
         </w:rPr>
         <w:t xml:space="preserve">haul-out areas. </w:t>
       </w:r>
-    </w:p>
-    <w:p>
-      <w:pPr>
-        <w:spacing w:after="0" w:line="480" w:lineRule="auto"/>
-        <w:ind w:firstLine="360"/>
-      </w:pPr>
     </w:p>
     <w:p>
       <w:pPr>
@@ -12710,6 +12703,91 @@
           <w:sz w:val="24"/>
           <w:szCs w:val="24"/>
         </w:rPr>
+        <w:t xml:space="preserve">Carlens, H., Lydersen, C., Krafft, B.A., </w:t>
+      </w:r>
+      <w:r>
+        <w:rPr>
+          <w:rFonts w:ascii="Times New Roman" w:eastAsia="Times New Roman" w:hAnsi="Times New Roman" w:cs="Times New Roman"/>
+          <w:sz w:val="24"/>
+          <w:szCs w:val="24"/>
+        </w:rPr>
+        <w:t>and</w:t>
+      </w:r>
+      <w:r>
+        <w:rPr>
+          <w:rFonts w:ascii="Times New Roman" w:eastAsia="Times New Roman" w:hAnsi="Times New Roman" w:cs="Times New Roman"/>
+          <w:sz w:val="24"/>
+          <w:szCs w:val="24"/>
+        </w:rPr>
+        <w:t xml:space="preserve"> Kovacs, K.M. 2006. Spring haul‐out behavior of ringed seals (Pusa hispida) in Kongsfjorden, Svalbard. Marine Mammal Science</w:t>
+      </w:r>
+      <w:r>
+        <w:rPr>
+          <w:rFonts w:ascii="Times New Roman" w:eastAsia="Times New Roman" w:hAnsi="Times New Roman" w:cs="Times New Roman"/>
+          <w:sz w:val="24"/>
+          <w:szCs w:val="24"/>
+        </w:rPr>
+        <w:t>.</w:t>
+      </w:r>
+      <w:r>
+        <w:rPr>
+          <w:rFonts w:ascii="Times New Roman" w:eastAsia="Times New Roman" w:hAnsi="Times New Roman" w:cs="Times New Roman"/>
+          <w:sz w:val="24"/>
+          <w:szCs w:val="24"/>
+        </w:rPr>
+        <w:t xml:space="preserve"> </w:t>
+      </w:r>
+      <w:r>
+        <w:rPr>
+          <w:rFonts w:ascii="Times New Roman" w:eastAsia="Times New Roman" w:hAnsi="Times New Roman" w:cs="Times New Roman"/>
+          <w:b/>
+          <w:bCs/>
+          <w:sz w:val="24"/>
+          <w:szCs w:val="24"/>
+        </w:rPr>
+        <w:t>22</w:t>
+      </w:r>
+      <w:r>
+        <w:rPr>
+          <w:rFonts w:ascii="Times New Roman" w:eastAsia="Times New Roman" w:hAnsi="Times New Roman" w:cs="Times New Roman"/>
+          <w:sz w:val="24"/>
+          <w:szCs w:val="24"/>
+        </w:rPr>
+        <w:t>(2)</w:t>
+      </w:r>
+      <w:r>
+        <w:rPr>
+          <w:rFonts w:ascii="Times New Roman" w:eastAsia="Times New Roman" w:hAnsi="Times New Roman" w:cs="Times New Roman"/>
+          <w:sz w:val="24"/>
+          <w:szCs w:val="24"/>
+        </w:rPr>
+        <w:t>:</w:t>
+      </w:r>
+      <w:r>
+        <w:rPr>
+          <w:rFonts w:ascii="Times New Roman" w:eastAsia="Times New Roman" w:hAnsi="Times New Roman" w:cs="Times New Roman"/>
+          <w:sz w:val="24"/>
+          <w:szCs w:val="24"/>
+        </w:rPr>
+        <w:t xml:space="preserve"> 379-393.</w:t>
+      </w:r>
+    </w:p>
+    <w:p>
+      <w:pPr>
+        <w:spacing w:after="0" w:line="480" w:lineRule="auto"/>
+        <w:ind w:left="360" w:hanging="360"/>
+        <w:rPr>
+          <w:rFonts w:ascii="Times New Roman" w:eastAsia="Times New Roman" w:hAnsi="Times New Roman" w:cs="Times New Roman"/>
+          <w:sz w:val="24"/>
+          <w:szCs w:val="24"/>
+        </w:rPr>
+      </w:pPr>
+      <w:r>
+        <w:rPr>
+          <w:rFonts w:ascii="Times New Roman" w:eastAsia="Times New Roman" w:hAnsi="Times New Roman" w:cs="Times New Roman"/>
+          <w:sz w:val="24"/>
+          <w:szCs w:val="24"/>
+        </w:rPr>
         <w:t xml:space="preserve">Cates, K., and Acevedo-Gutiérrez, A. 2017. </w:t>
       </w:r>
       <w:r>
@@ -13161,6 +13239,7 @@
           <w:sz w:val="24"/>
           <w:szCs w:val="24"/>
         </w:rPr>
+        <w:lastRenderedPageBreak/>
         <w:t>Granquist</w:t>
       </w:r>
       <w:r>
@@ -13320,7 +13399,6 @@
           <w:sz w:val="24"/>
           <w:szCs w:val="24"/>
         </w:rPr>
-        <w:lastRenderedPageBreak/>
         <w:t xml:space="preserve">Grigg, E.K., Green, D.E., Allen, S.G., </w:t>
       </w:r>
       <w:r>
@@ -13763,7 +13841,23 @@
           <w:sz w:val="24"/>
           <w:szCs w:val="24"/>
         </w:rPr>
-        <w:t>Karpovich, S.A., Skinner, J.P., Mondragon, J.E., &amp; Blundell, G.M. 2015. Combined physiological and behavioral observations to assess the influence of vessel encounters on harbor seals in glacial fjords of southeast Alaska. Journal of Experimental Marine Biology and Ecology</w:t>
+        <w:t xml:space="preserve">Karpovich, S.A., Skinner, J.P., Mondragon, J.E., </w:t>
+      </w:r>
+      <w:r>
+        <w:rPr>
+          <w:rFonts w:ascii="Times New Roman" w:eastAsia="Times New Roman" w:hAnsi="Times New Roman" w:cs="Times New Roman"/>
+          <w:sz w:val="24"/>
+          <w:szCs w:val="24"/>
+        </w:rPr>
+        <w:t>and</w:t>
+      </w:r>
+      <w:r>
+        <w:rPr>
+          <w:rFonts w:ascii="Times New Roman" w:eastAsia="Times New Roman" w:hAnsi="Times New Roman" w:cs="Times New Roman"/>
+          <w:sz w:val="24"/>
+          <w:szCs w:val="24"/>
+        </w:rPr>
+        <w:t xml:space="preserve"> Blundell, G.M. 2015. Combined physiological and behavioral observations to assess the influence of vessel encounters on harbor seals in glacial fjords of southeast Alaska. Journal of Experimental Marine Biology and Ecology</w:t>
       </w:r>
       <w:r>
         <w:rPr>
@@ -13840,6 +13934,142 @@
           <w:sz w:val="24"/>
           <w:szCs w:val="24"/>
         </w:rPr>
+        <w:t xml:space="preserve">Lake, S., Burton, H. </w:t>
+      </w:r>
+      <w:r>
+        <w:rPr>
+          <w:rFonts w:ascii="Times New Roman" w:eastAsia="Times New Roman" w:hAnsi="Times New Roman" w:cs="Times New Roman"/>
+          <w:sz w:val="24"/>
+          <w:szCs w:val="24"/>
+        </w:rPr>
+        <w:t>and</w:t>
+      </w:r>
+      <w:r>
+        <w:rPr>
+          <w:rFonts w:ascii="Times New Roman" w:eastAsia="Times New Roman" w:hAnsi="Times New Roman" w:cs="Times New Roman"/>
+          <w:sz w:val="24"/>
+          <w:szCs w:val="24"/>
+        </w:rPr>
+        <w:t xml:space="preserve"> Hindell, M. </w:t>
+      </w:r>
+      <w:r>
+        <w:rPr>
+          <w:rFonts w:ascii="Times New Roman" w:eastAsia="Times New Roman" w:hAnsi="Times New Roman" w:cs="Times New Roman"/>
+          <w:sz w:val="24"/>
+          <w:szCs w:val="24"/>
+        </w:rPr>
+        <w:t xml:space="preserve">1997. </w:t>
+      </w:r>
+      <w:r>
+        <w:rPr>
+          <w:rFonts w:ascii="Times New Roman" w:eastAsia="Times New Roman" w:hAnsi="Times New Roman" w:cs="Times New Roman"/>
+          <w:sz w:val="24"/>
+          <w:szCs w:val="24"/>
+        </w:rPr>
+        <w:t>Influence of time of day and month on Weddell seal haul-out patterns at the Vestfold Hills, Antarctica. Polar Biol</w:t>
+      </w:r>
+      <w:r>
+        <w:rPr>
+          <w:rFonts w:ascii="Times New Roman" w:eastAsia="Times New Roman" w:hAnsi="Times New Roman" w:cs="Times New Roman"/>
+          <w:sz w:val="24"/>
+          <w:szCs w:val="24"/>
+        </w:rPr>
+        <w:t>.</w:t>
+      </w:r>
+      <w:r>
+        <w:rPr>
+          <w:rFonts w:ascii="Times New Roman" w:eastAsia="Times New Roman" w:hAnsi="Times New Roman" w:cs="Times New Roman"/>
+          <w:sz w:val="24"/>
+          <w:szCs w:val="24"/>
+        </w:rPr>
+        <w:t xml:space="preserve"> </w:t>
+      </w:r>
+      <w:r>
+        <w:rPr>
+          <w:rFonts w:ascii="Times New Roman" w:eastAsia="Times New Roman" w:hAnsi="Times New Roman" w:cs="Times New Roman"/>
+          <w:b/>
+          <w:bCs/>
+          <w:sz w:val="24"/>
+          <w:szCs w:val="24"/>
+        </w:rPr>
+        <w:t>18</w:t>
+      </w:r>
+      <w:r>
+        <w:rPr>
+          <w:rFonts w:ascii="Times New Roman" w:eastAsia="Times New Roman" w:hAnsi="Times New Roman" w:cs="Times New Roman"/>
+          <w:b/>
+          <w:bCs/>
+          <w:sz w:val="24"/>
+          <w:szCs w:val="24"/>
+        </w:rPr>
+        <w:t>:</w:t>
+      </w:r>
+      <w:r>
+        <w:rPr>
+          <w:rFonts w:ascii="Times New Roman" w:eastAsia="Times New Roman" w:hAnsi="Times New Roman" w:cs="Times New Roman"/>
+          <w:sz w:val="24"/>
+          <w:szCs w:val="24"/>
+        </w:rPr>
+        <w:t xml:space="preserve"> 319</w:t>
+      </w:r>
+      <w:r>
+        <w:rPr>
+          <w:rFonts w:ascii="Times New Roman" w:eastAsia="Times New Roman" w:hAnsi="Times New Roman" w:cs="Times New Roman"/>
+          <w:sz w:val="24"/>
+          <w:szCs w:val="24"/>
+        </w:rPr>
+        <w:t>-</w:t>
+      </w:r>
+      <w:r>
+        <w:rPr>
+          <w:rFonts w:ascii="Times New Roman" w:eastAsia="Times New Roman" w:hAnsi="Times New Roman" w:cs="Times New Roman"/>
+          <w:sz w:val="24"/>
+          <w:szCs w:val="24"/>
+        </w:rPr>
+        <w:t>324.</w:t>
+      </w:r>
+      <w:r>
+        <w:rPr>
+          <w:rFonts w:ascii="Times New Roman" w:eastAsia="Times New Roman" w:hAnsi="Times New Roman" w:cs="Times New Roman"/>
+          <w:sz w:val="24"/>
+          <w:szCs w:val="24"/>
+        </w:rPr>
+        <w:t xml:space="preserve"> doi:</w:t>
+      </w:r>
+      <w:r>
+        <w:rPr>
+          <w:rFonts w:ascii="Times New Roman" w:eastAsia="Times New Roman" w:hAnsi="Times New Roman" w:cs="Times New Roman"/>
+          <w:sz w:val="24"/>
+          <w:szCs w:val="24"/>
+        </w:rPr>
+        <w:t>10.1007/s003000050194</w:t>
+      </w:r>
+      <w:r>
+        <w:rPr>
+          <w:rFonts w:ascii="Times New Roman" w:eastAsia="Times New Roman" w:hAnsi="Times New Roman" w:cs="Times New Roman"/>
+          <w:sz w:val="24"/>
+          <w:szCs w:val="24"/>
+        </w:rPr>
+        <w:t>.</w:t>
+      </w:r>
+    </w:p>
+    <w:p>
+      <w:pPr>
+        <w:spacing w:after="0" w:line="480" w:lineRule="auto"/>
+        <w:ind w:left="360" w:hanging="360"/>
+        <w:rPr>
+          <w:rFonts w:ascii="Times New Roman" w:eastAsia="Times New Roman" w:hAnsi="Times New Roman" w:cs="Times New Roman"/>
+          <w:sz w:val="24"/>
+          <w:szCs w:val="24"/>
+        </w:rPr>
+      </w:pPr>
+      <w:r>
+        <w:rPr>
+          <w:rFonts w:ascii="Times New Roman" w:eastAsia="Times New Roman" w:hAnsi="Times New Roman" w:cs="Times New Roman"/>
+          <w:sz w:val="24"/>
+          <w:szCs w:val="24"/>
+        </w:rPr>
+        <w:lastRenderedPageBreak/>
         <w:t xml:space="preserve">London, J.M., Ver Hoef, J.M., Jeffries, S.J., Lance, M.M., </w:t>
       </w:r>
       <w:r>
@@ -14467,7 +14697,6 @@
           <w:sz w:val="24"/>
           <w:szCs w:val="24"/>
         </w:rPr>
-        <w:lastRenderedPageBreak/>
         <w:t xml:space="preserve">Luxa, K., and Acevedo-Gutiérrez, A. 2013. </w:t>
       </w:r>
       <w:r>
@@ -14626,7 +14855,13 @@
         <w:ind w:left="360" w:hanging="360"/>
       </w:pPr>
       <w:r>
-        <w:t>Montgomery, R.A., Ver Hoef, J.M., &amp; Boveng, P.L. 2007. Spatial modeling of haul-out site use by harbor seals in Cook Inlet, Alaska. Marine Ecology Progress Series</w:t>
+        <w:t xml:space="preserve">Montgomery, R.A., Ver Hoef, J.M., </w:t>
+      </w:r>
+      <w:r>
+        <w:t>and</w:t>
+      </w:r>
+      <w:r>
+        <w:t xml:space="preserve"> Boveng, P.L. 2007. Spatial modeling of haul-out site use by harbor seals in Cook Inlet, Alaska. Marine Ecology Progress Series</w:t>
       </w:r>
       <w:r>
         <w:t>.</w:t>
@@ -14735,6 +14970,7 @@
         <w:ind w:left="360" w:hanging="360"/>
       </w:pPr>
       <w:r>
+        <w:lastRenderedPageBreak/>
         <w:t xml:space="preserve">Paterson, W.D., Russell, D.J., Wu, G.M., McConnell, B., Currie, J.I., McCafferty, D.J., </w:t>
       </w:r>
       <w:r>
@@ -15379,7 +15615,6 @@
           <w:sz w:val="24"/>
           <w:szCs w:val="24"/>
         </w:rPr>
-        <w:lastRenderedPageBreak/>
         <w:t>Port of Bellingham, WA</w:t>
       </w:r>
       <w:r>
@@ -16111,6 +16346,7 @@
           <w:sz w:val="24"/>
           <w:szCs w:val="24"/>
         </w:rPr>
+        <w:lastRenderedPageBreak/>
         <w:t>United Nations</w:t>
       </w:r>
       <w:r>
@@ -16478,7 +16714,6 @@
           <w:sz w:val="24"/>
           <w:szCs w:val="24"/>
         </w:rPr>
-        <w:lastRenderedPageBreak/>
         <w:t>Watts, P. 1996. The diel hauling-out cycle of harbor seals in an open environment: Correlates and constraints. Journal of Zoology</w:t>
       </w:r>
       <w:r>
@@ -16550,7 +16785,23 @@
           <w:sz w:val="24"/>
           <w:szCs w:val="24"/>
         </w:rPr>
-        <w:t>Zuur, A. F., Ieno, E. N., Walker, N. J., Saveliev, A. A., &amp; Smith, G. M. 2009. Mixed effects models and extensions in ecology with R. New York: Springer.</w:t>
+        <w:t xml:space="preserve">Zuur, A. F., Ieno, E. N., Walker, N. J., Saveliev, A. A., </w:t>
+      </w:r>
+      <w:r>
+        <w:rPr>
+          <w:rFonts w:ascii="Times New Roman" w:eastAsia="Times New Roman" w:hAnsi="Times New Roman" w:cs="Times New Roman"/>
+          <w:sz w:val="24"/>
+          <w:szCs w:val="24"/>
+        </w:rPr>
+        <w:t>and</w:t>
+      </w:r>
+      <w:r>
+        <w:rPr>
+          <w:rFonts w:ascii="Times New Roman" w:eastAsia="Times New Roman" w:hAnsi="Times New Roman" w:cs="Times New Roman"/>
+          <w:sz w:val="24"/>
+          <w:szCs w:val="24"/>
+        </w:rPr>
+        <w:t xml:space="preserve"> Smith, G. M. 2009. Mixed effects models and extensions in ecology with R. New York: Springer.</w:t>
       </w:r>
       <w:r>
         <w:rPr>
@@ -19216,7 +19467,7 @@
           </mc:Choice>
           <mc:Fallback>
             <w:pict>
-              <v:shape w14:anchorId="014C8769" id="Star: 5 Points 7" o:spid="_x0000_s1026" style="position:absolute;margin-left:333.15pt;margin-top:271.5pt;width:10pt;height:9pt;z-index:251668480;visibility:visible;mso-wrap-style:square;mso-width-percent:0;mso-height-percent:0;mso-wrap-distance-left:9pt;mso-wrap-distance-top:0;mso-wrap-distance-right:9pt;mso-wrap-distance-bottom:0;mso-position-horizontal:absolute;mso-position-horizontal-relative:text;mso-position-vertical:absolute;mso-position-vertical-relative:text;mso-width-percent:0;mso-height-percent:0;mso-width-relative:margin;mso-height-relative:margin;v-text-anchor:middle" coordsize="127000,114300" o:gfxdata="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" path="m,43659r48510,l63500,,78490,43659r48510,l87754,70641r14991,43659l63500,87317,24255,114300,39246,70641,,43659xe" fillcolor="black [3200]" strokecolor="black [1600]" strokeweight="1pt">
+              <v:shape w14:anchorId="1D24DE00" id="Star: 5 Points 7" o:spid="_x0000_s1026" style="position:absolute;margin-left:333.15pt;margin-top:271.5pt;width:10pt;height:9pt;z-index:251668480;visibility:visible;mso-wrap-style:square;mso-width-percent:0;mso-height-percent:0;mso-wrap-distance-left:9pt;mso-wrap-distance-top:0;mso-wrap-distance-right:9pt;mso-wrap-distance-bottom:0;mso-position-horizontal:absolute;mso-position-horizontal-relative:text;mso-position-vertical:absolute;mso-position-vertical-relative:text;mso-width-percent:0;mso-height-percent:0;mso-width-relative:margin;mso-height-relative:margin;v-text-anchor:middle" coordsize="127000,114300" o:gfxdata="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" path="m,43659r48510,l63500,,78490,43659r48510,l87754,70641r14991,43659l63500,87317,24255,114300,39246,70641,,43659xe" fillcolor="black [3200]" strokecolor="black [1600]" strokeweight="1pt">
                 <v:stroke joinstyle="miter"/>
                 <v:path arrowok="t" o:connecttype="custom" o:connectlocs="0,43659;48510,43659;63500,0;78490,43659;127000,43659;87754,70641;102745,114300;63500,87317;24255,114300;39246,70641;0,43659" o:connectangles="0,0,0,0,0,0,0,0,0,0,0"/>
               </v:shape>
@@ -19376,7 +19627,7 @@
           </mc:Choice>
           <mc:Fallback>
             <w:pict>
-              <v:shape w14:anchorId="4E2BC54A" id="Star: 5 Points 6" o:spid="_x0000_s1026" style="position:absolute;margin-left:335.5pt;margin-top:129pt;width:10pt;height:9pt;z-index:251666432;visibility:visible;mso-wrap-style:square;mso-width-percent:0;mso-height-percent:0;mso-wrap-distance-left:9pt;mso-wrap-distance-top:0;mso-wrap-distance-right:9pt;mso-wrap-distance-bottom:0;mso-position-horizontal:absolute;mso-position-horizontal-relative:text;mso-position-vertical:absolute;mso-position-vertical-relative:text;mso-width-percent:0;mso-height-percent:0;mso-width-relative:margin;mso-height-relative:margin;v-text-anchor:middle" coordsize="127000,114300" o:gfxdata="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" path="m,43659r48510,l63500,,78490,43659r48510,l87754,70641r14991,43659l63500,87317,24255,114300,39246,70641,,43659xe" fillcolor="black [3200]" strokecolor="black [1600]" strokeweight="1pt">
+              <v:shape w14:anchorId="3F97DACB" id="Star: 5 Points 6" o:spid="_x0000_s1026" style="position:absolute;margin-left:335.5pt;margin-top:129pt;width:10pt;height:9pt;z-index:251666432;visibility:visible;mso-wrap-style:square;mso-width-percent:0;mso-height-percent:0;mso-wrap-distance-left:9pt;mso-wrap-distance-top:0;mso-wrap-distance-right:9pt;mso-wrap-distance-bottom:0;mso-position-horizontal:absolute;mso-position-horizontal-relative:text;mso-position-vertical:absolute;mso-position-vertical-relative:text;mso-width-percent:0;mso-height-percent:0;mso-width-relative:margin;mso-height-relative:margin;v-text-anchor:middle" coordsize="127000,114300" o:gfxdata="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" path="m,43659r48510,l63500,,78490,43659r48510,l87754,70641r14991,43659l63500,87317,24255,114300,39246,70641,,43659xe" fillcolor="black [3200]" strokecolor="black [1600]" strokeweight="1pt">
                 <v:stroke joinstyle="miter"/>
                 <v:path arrowok="t" o:connecttype="custom" o:connectlocs="0,43659;48510,43659;63500,0;78490,43659;127000,43659;87754,70641;102745,114300;63500,87317;24255,114300;39246,70641;0,43659" o:connectangles="0,0,0,0,0,0,0,0,0,0,0"/>
               </v:shape>
@@ -19968,23 +20219,15 @@
       <w:r>
         <w:rPr>
           <w:rFonts w:ascii="Times New Roman" w:eastAsia="Times New Roman" w:hAnsi="Times New Roman" w:cs="Times New Roman"/>
-          <w:sz w:val="24"/>
-          <w:szCs w:val="24"/>
-        </w:rPr>
-        <w:t xml:space="preserve">a) </w:t>
-      </w:r>
-      <w:r>
-        <w:rPr>
-          <w:rFonts w:ascii="Times New Roman" w:eastAsia="Times New Roman" w:hAnsi="Times New Roman" w:cs="Times New Roman"/>
           <w:noProof/>
           <w:sz w:val="24"/>
           <w:szCs w:val="24"/>
         </w:rPr>
         <w:drawing>
-          <wp:inline distT="0" distB="0" distL="0" distR="0" wp14:anchorId="2DC2F1A9" wp14:editId="2ABDB417">
-            <wp:extent cx="4789283" cy="3195340"/>
-            <wp:effectExtent l="0" t="0" r="0" b="5080"/>
-            <wp:docPr id="1" name="Picture 1" descr="Chart, histogram&#10;&#10;Description automatically generated"/>
+          <wp:inline distT="0" distB="0" distL="0" distR="0" wp14:anchorId="7E168341" wp14:editId="408945AB">
+            <wp:extent cx="5718810" cy="4283710"/>
+            <wp:effectExtent l="0" t="0" r="0" b="2540"/>
+            <wp:docPr id="9" name="Picture 9"/>
             <wp:cNvGraphicFramePr>
               <a:graphicFrameLocks xmlns:a="http://schemas.openxmlformats.org/drawingml/2006/main" noChangeAspect="1"/>
             </wp:cNvGraphicFramePr>
@@ -19992,7 +20235,7 @@
               <a:graphicData uri="http://schemas.openxmlformats.org/drawingml/2006/picture">
                 <pic:pic xmlns:pic="http://schemas.openxmlformats.org/drawingml/2006/picture">
                   <pic:nvPicPr>
-                    <pic:cNvPr id="1" name="Picture 1" descr="Chart, histogram&#10;&#10;Description automatically generated"/>
+                    <pic:cNvPr id="0" name="Picture 1"/>
                     <pic:cNvPicPr>
                       <a:picLocks noChangeAspect="1" noChangeArrowheads="1"/>
                     </pic:cNvPicPr>
@@ -20022,7 +20265,7 @@
                   <pic:spPr bwMode="auto">
                     <a:xfrm>
                       <a:off x="0" y="0"/>
-                      <a:ext cx="4796916" cy="3200433"/>
+                      <a:ext cx="5718810" cy="4283710"/>
                     </a:xfrm>
                     <a:prstGeom prst="rect">
                       <a:avLst/>
@@ -20041,32 +20284,74 @@
     </w:p>
     <w:p>
       <w:pPr>
-        <w:rPr>
-          <w:rFonts w:ascii="Times New Roman" w:eastAsia="Times New Roman" w:hAnsi="Times New Roman" w:cs="Times New Roman"/>
-          <w:sz w:val="24"/>
-          <w:szCs w:val="24"/>
-        </w:rPr>
-      </w:pPr>
-      <w:r>
-        <w:rPr>
-          <w:rFonts w:ascii="Times New Roman" w:eastAsia="Times New Roman" w:hAnsi="Times New Roman" w:cs="Times New Roman"/>
-          <w:sz w:val="24"/>
-          <w:szCs w:val="24"/>
-        </w:rPr>
-        <w:t xml:space="preserve">b) </w:t>
-      </w:r>
-      <w:r>
-        <w:rPr>
-          <w:rFonts w:ascii="Times New Roman" w:eastAsia="Times New Roman" w:hAnsi="Times New Roman" w:cs="Times New Roman"/>
+        <w:spacing w:line="480" w:lineRule="auto"/>
+      </w:pPr>
+      <w:r>
+        <w:rPr>
+          <w:rFonts w:ascii="Times New Roman" w:eastAsia="Times New Roman" w:hAnsi="Times New Roman" w:cs="Times New Roman"/>
+          <w:sz w:val="24"/>
+          <w:szCs w:val="24"/>
+        </w:rPr>
+        <w:t xml:space="preserve">Figure </w:t>
+      </w:r>
+      <w:r>
+        <w:rPr>
+          <w:rFonts w:ascii="Times New Roman" w:eastAsia="Times New Roman" w:hAnsi="Times New Roman" w:cs="Times New Roman"/>
+          <w:sz w:val="24"/>
+          <w:szCs w:val="24"/>
+        </w:rPr>
+        <w:t>2</w:t>
+      </w:r>
+      <w:r>
+        <w:rPr>
+          <w:rFonts w:ascii="Times New Roman" w:eastAsia="Times New Roman" w:hAnsi="Times New Roman" w:cs="Times New Roman"/>
+          <w:sz w:val="24"/>
+          <w:szCs w:val="24"/>
+        </w:rPr>
+        <w:t>: Histogram of harbor seals counts at the a) Bellingham waterfront and b) Semiahmoo marina. The black lines with grey fill indicate density graph of harbor seal counts.</w:t>
+      </w:r>
+      <w:r>
+        <w:t xml:space="preserve"> </w:t>
+      </w:r>
+      <w:r>
+        <w:rPr>
+          <w:rFonts w:ascii="Times New Roman" w:hAnsi="Times New Roman" w:cs="Times New Roman"/>
+          <w:sz w:val="24"/>
+          <w:szCs w:val="24"/>
+        </w:rPr>
+        <w:t>Counts at the waterfront include numbers from both East and West locations</w:t>
+      </w:r>
+      <w:r>
+        <w:rPr>
+          <w:rFonts w:ascii="Times New Roman" w:hAnsi="Times New Roman" w:cs="Times New Roman"/>
+          <w:sz w:val="24"/>
+          <w:szCs w:val="24"/>
+        </w:rPr>
+        <w:t>.</w:t>
+      </w:r>
+      <w:r>
+        <w:br w:type="page"/>
+      </w:r>
+    </w:p>
+    <w:p>
+      <w:pPr>
+        <w:pStyle w:val="NormalWeb"/>
+        <w:spacing w:before="0" w:beforeAutospacing="0" w:after="0" w:afterAutospacing="0" w:line="480" w:lineRule="auto"/>
+        <w:textAlignment w:val="baseline"/>
+      </w:pPr>
+      <w:r>
+        <w:lastRenderedPageBreak/>
+        <w:t>a.</w:t>
+      </w:r>
+      <w:r>
+        <w:rPr>
           <w:noProof/>
-          <w:sz w:val="24"/>
-          <w:szCs w:val="24"/>
         </w:rPr>
         <w:drawing>
-          <wp:inline distT="0" distB="0" distL="0" distR="0" wp14:anchorId="4AB2AC13" wp14:editId="438026F3">
-            <wp:extent cx="4943192" cy="3298025"/>
-            <wp:effectExtent l="0" t="0" r="0" b="0"/>
-            <wp:docPr id="2" name="Picture 2" descr="Chart, histogram&#10;&#10;Description automatically generated"/>
+          <wp:inline distT="0" distB="0" distL="0" distR="0" wp14:anchorId="57667731" wp14:editId="7A53F5FF">
+            <wp:extent cx="4216236" cy="3158197"/>
+            <wp:effectExtent l="0" t="0" r="0" b="4445"/>
+            <wp:docPr id="12" name="Picture 12"/>
             <wp:cNvGraphicFramePr>
               <a:graphicFrameLocks xmlns:a="http://schemas.openxmlformats.org/drawingml/2006/main" noChangeAspect="1"/>
             </wp:cNvGraphicFramePr>
@@ -20074,7 +20359,7 @@
               <a:graphicData uri="http://schemas.openxmlformats.org/drawingml/2006/picture">
                 <pic:pic xmlns:pic="http://schemas.openxmlformats.org/drawingml/2006/picture">
                   <pic:nvPicPr>
-                    <pic:cNvPr id="2" name="Picture 2" descr="Chart, histogram&#10;&#10;Description automatically generated"/>
+                    <pic:cNvPr id="0" name="Picture 2"/>
                     <pic:cNvPicPr>
                       <a:picLocks noChangeAspect="1" noChangeArrowheads="1"/>
                     </pic:cNvPicPr>
@@ -20082,15 +20367,6 @@
                   <pic:blipFill>
                     <a:blip r:embed="rId10">
                       <a:extLst>
-                        <a:ext uri="{BEBA8EAE-BF5A-486C-A8C5-ECC9F3942E4B}">
-                          <a14:imgProps xmlns:a14="http://schemas.microsoft.com/office/drawing/2010/main">
-                            <a14:imgLayer r:embed="rId11">
-                              <a14:imgEffect>
-                                <a14:saturation sat="0"/>
-                              </a14:imgEffect>
-                            </a14:imgLayer>
-                          </a14:imgProps>
-                        </a:ext>
                         <a:ext uri="{28A0092B-C50C-407E-A947-70E740481C1C}">
                           <a14:useLocalDpi xmlns:a14="http://schemas.microsoft.com/office/drawing/2010/main" val="0"/>
                         </a:ext>
@@ -20104,7 +20380,7 @@
                   <pic:spPr bwMode="auto">
                     <a:xfrm>
                       <a:off x="0" y="0"/>
-                      <a:ext cx="4994166" cy="3332034"/>
+                      <a:ext cx="4245435" cy="3180069"/>
                     </a:xfrm>
                     <a:prstGeom prst="rect">
                       <a:avLst/>
@@ -20123,74 +20399,28 @@
     </w:p>
     <w:p>
       <w:pPr>
-        <w:spacing w:line="480" w:lineRule="auto"/>
-      </w:pPr>
-      <w:r>
-        <w:rPr>
-          <w:rFonts w:ascii="Times New Roman" w:eastAsia="Times New Roman" w:hAnsi="Times New Roman" w:cs="Times New Roman"/>
-          <w:sz w:val="24"/>
-          <w:szCs w:val="24"/>
-        </w:rPr>
-        <w:t xml:space="preserve">Figure </w:t>
-      </w:r>
-      <w:r>
-        <w:rPr>
-          <w:rFonts w:ascii="Times New Roman" w:eastAsia="Times New Roman" w:hAnsi="Times New Roman" w:cs="Times New Roman"/>
-          <w:sz w:val="24"/>
-          <w:szCs w:val="24"/>
-        </w:rPr>
-        <w:t>2</w:t>
-      </w:r>
-      <w:r>
-        <w:rPr>
-          <w:rFonts w:ascii="Times New Roman" w:eastAsia="Times New Roman" w:hAnsi="Times New Roman" w:cs="Times New Roman"/>
-          <w:sz w:val="24"/>
-          <w:szCs w:val="24"/>
-        </w:rPr>
-        <w:t>: Histogram of harbor seals counts at the a) Bellingham waterfront and b) Semiahmoo marina. The black lines with grey fill indicate density graph of harbor seal counts.</w:t>
-      </w:r>
-      <w:r>
-        <w:t xml:space="preserve"> </w:t>
-      </w:r>
-      <w:r>
-        <w:rPr>
-          <w:rFonts w:ascii="Times New Roman" w:hAnsi="Times New Roman" w:cs="Times New Roman"/>
-          <w:sz w:val="24"/>
-          <w:szCs w:val="24"/>
-        </w:rPr>
-        <w:t>Counts at the waterfront include numbers from both East and West locations</w:t>
-      </w:r>
-      <w:r>
-        <w:rPr>
-          <w:rFonts w:ascii="Times New Roman" w:hAnsi="Times New Roman" w:cs="Times New Roman"/>
-          <w:sz w:val="24"/>
-          <w:szCs w:val="24"/>
-        </w:rPr>
-        <w:t>.</w:t>
-      </w:r>
-      <w:r>
-        <w:br w:type="page"/>
-      </w:r>
-    </w:p>
-    <w:p>
-      <w:pPr>
         <w:pStyle w:val="NormalWeb"/>
         <w:spacing w:before="0" w:beforeAutospacing="0" w:after="0" w:afterAutospacing="0" w:line="480" w:lineRule="auto"/>
         <w:textAlignment w:val="baseline"/>
       </w:pPr>
       <w:r>
-        <w:lastRenderedPageBreak/>
-        <w:t>a.</w:t>
+        <w:t>b.</w:t>
       </w:r>
       <w:r>
         <w:rPr>
           <w:noProof/>
         </w:rPr>
+        <w:t xml:space="preserve"> </w:t>
+      </w:r>
+      <w:r>
+        <w:rPr>
+          <w:noProof/>
+        </w:rPr>
         <w:drawing>
-          <wp:inline distT="0" distB="0" distL="0" distR="0" wp14:anchorId="1A924BB8" wp14:editId="796FA097">
-            <wp:extent cx="4793037" cy="3197844"/>
-            <wp:effectExtent l="0" t="0" r="7620" b="3175"/>
-            <wp:docPr id="3" name="Picture 3" descr="Chart, box and whisker chart&#10;&#10;Description automatically generated"/>
+          <wp:inline distT="0" distB="0" distL="0" distR="0" wp14:anchorId="18BDA830" wp14:editId="3EE9F9CD">
+            <wp:extent cx="4072597" cy="3050604"/>
+            <wp:effectExtent l="0" t="0" r="4445" b="0"/>
+            <wp:docPr id="13" name="Picture 13"/>
             <wp:cNvGraphicFramePr>
               <a:graphicFrameLocks xmlns:a="http://schemas.openxmlformats.org/drawingml/2006/main" noChangeAspect="1"/>
             </wp:cNvGraphicFramePr>
@@ -20198,7 +20428,150 @@
               <a:graphicData uri="http://schemas.openxmlformats.org/drawingml/2006/picture">
                 <pic:pic xmlns:pic="http://schemas.openxmlformats.org/drawingml/2006/picture">
                   <pic:nvPicPr>
-                    <pic:cNvPr id="3" name="Picture 3" descr="Chart, box and whisker chart&#10;&#10;Description automatically generated"/>
+                    <pic:cNvPr id="0" name="Picture 3"/>
+                    <pic:cNvPicPr>
+                      <a:picLocks noChangeAspect="1" noChangeArrowheads="1"/>
+                    </pic:cNvPicPr>
+                  </pic:nvPicPr>
+                  <pic:blipFill>
+                    <a:blip r:embed="rId11">
+                      <a:extLst>
+                        <a:ext uri="{28A0092B-C50C-407E-A947-70E740481C1C}">
+                          <a14:useLocalDpi xmlns:a14="http://schemas.microsoft.com/office/drawing/2010/main" val="0"/>
+                        </a:ext>
+                      </a:extLst>
+                    </a:blip>
+                    <a:srcRect/>
+                    <a:stretch>
+                      <a:fillRect/>
+                    </a:stretch>
+                  </pic:blipFill>
+                  <pic:spPr bwMode="auto">
+                    <a:xfrm>
+                      <a:off x="0" y="0"/>
+                      <a:ext cx="4108727" cy="3077667"/>
+                    </a:xfrm>
+                    <a:prstGeom prst="rect">
+                      <a:avLst/>
+                    </a:prstGeom>
+                    <a:noFill/>
+                    <a:ln>
+                      <a:noFill/>
+                    </a:ln>
+                  </pic:spPr>
+                </pic:pic>
+              </a:graphicData>
+            </a:graphic>
+          </wp:inline>
+        </w:drawing>
+      </w:r>
+    </w:p>
+    <w:p>
+      <w:pPr>
+        <w:pStyle w:val="NormalWeb"/>
+        <w:spacing w:before="0" w:beforeAutospacing="0" w:after="0" w:afterAutospacing="0" w:line="480" w:lineRule="auto"/>
+        <w:textAlignment w:val="baseline"/>
+      </w:pPr>
+      <w:r>
+        <w:t xml:space="preserve">Figure </w:t>
+      </w:r>
+      <w:r>
+        <w:t>3</w:t>
+      </w:r>
+      <w:r>
+        <w:t xml:space="preserve">: </w:t>
+      </w:r>
+      <w:r>
+        <w:t>N</w:t>
+      </w:r>
+      <w:r>
+        <w:t xml:space="preserve">umber of </w:t>
+      </w:r>
+      <w:r>
+        <w:t xml:space="preserve">harbor </w:t>
+      </w:r>
+      <w:r>
+        <w:t xml:space="preserve">seals hauled-out </w:t>
+      </w:r>
+      <w:r>
+        <w:t xml:space="preserve">relative to month </w:t>
+      </w:r>
+      <w:r>
+        <w:t>at the</w:t>
+      </w:r>
+      <w:r>
+        <w:t xml:space="preserve"> a) Bellingham waterfront and b)</w:t>
+      </w:r>
+      <w:r>
+        <w:t xml:space="preserve"> Semiahmoo </w:t>
+      </w:r>
+      <w:r>
+        <w:t>m</w:t>
+      </w:r>
+      <w:r>
+        <w:t>arina</w:t>
+      </w:r>
+      <w:r>
+        <w:t>.</w:t>
+      </w:r>
+      <w:r>
+        <w:t xml:space="preserve"> Boxes indicate first quartile, median and third quartile haul-out numbers. Lines indicate minimum and maximum haul-out numbers. Dots indicate outliers.</w:t>
+      </w:r>
+      <w:r>
+        <w:t xml:space="preserve"> Counts at the waterfront include </w:t>
+      </w:r>
+      <w:r>
+        <w:t xml:space="preserve">combined </w:t>
+      </w:r>
+      <w:r>
+        <w:t xml:space="preserve">harbor </w:t>
+      </w:r>
+      <w:r>
+        <w:t xml:space="preserve">seal </w:t>
+      </w:r>
+      <w:r>
+        <w:t xml:space="preserve">counts </w:t>
+      </w:r>
+      <w:r>
+        <w:t>from both East and West locations</w:t>
+      </w:r>
+      <w:r>
+        <w:t>.</w:t>
+      </w:r>
+    </w:p>
+    <w:p>
+      <w:pPr>
+        <w:rPr>
+          <w:rFonts w:ascii="Times New Roman" w:eastAsia="Times New Roman" w:hAnsi="Times New Roman" w:cs="Times New Roman"/>
+          <w:sz w:val="24"/>
+          <w:szCs w:val="24"/>
+        </w:rPr>
+      </w:pPr>
+    </w:p>
+    <w:p>
+      <w:pPr>
+        <w:pStyle w:val="NormalWeb"/>
+        <w:spacing w:before="0" w:beforeAutospacing="0" w:after="0" w:afterAutospacing="0" w:line="480" w:lineRule="auto"/>
+        <w:textAlignment w:val="baseline"/>
+      </w:pPr>
+      <w:r>
+        <w:rPr>
+          <w:noProof/>
+        </w:rPr>
+        <w:lastRenderedPageBreak/>
+        <w:drawing>
+          <wp:inline distT="0" distB="0" distL="0" distR="0" wp14:anchorId="5CCBB669" wp14:editId="79839218">
+            <wp:extent cx="6094291" cy="4564966"/>
+            <wp:effectExtent l="0" t="0" r="1905" b="7620"/>
+            <wp:docPr id="15" name="Picture 15"/>
+            <wp:cNvGraphicFramePr>
+              <a:graphicFrameLocks xmlns:a="http://schemas.openxmlformats.org/drawingml/2006/main" noChangeAspect="1"/>
+            </wp:cNvGraphicFramePr>
+            <a:graphic xmlns:a="http://schemas.openxmlformats.org/drawingml/2006/main">
+              <a:graphicData uri="http://schemas.openxmlformats.org/drawingml/2006/picture">
+                <pic:pic xmlns:pic="http://schemas.openxmlformats.org/drawingml/2006/picture">
+                  <pic:nvPicPr>
+                    <pic:cNvPr id="0" name="Picture 4"/>
                     <pic:cNvPicPr>
                       <a:picLocks noChangeAspect="1" noChangeArrowheads="1"/>
                     </pic:cNvPicPr>
@@ -20219,212 +20592,7 @@
                   <pic:spPr bwMode="auto">
                     <a:xfrm>
                       <a:off x="0" y="0"/>
-                      <a:ext cx="4808959" cy="3208467"/>
-                    </a:xfrm>
-                    <a:prstGeom prst="rect">
-                      <a:avLst/>
-                    </a:prstGeom>
-                    <a:noFill/>
-                    <a:ln>
-                      <a:noFill/>
-                    </a:ln>
-                  </pic:spPr>
-                </pic:pic>
-              </a:graphicData>
-            </a:graphic>
-          </wp:inline>
-        </w:drawing>
-      </w:r>
-    </w:p>
-    <w:p>
-      <w:pPr>
-        <w:pStyle w:val="NormalWeb"/>
-        <w:spacing w:before="0" w:beforeAutospacing="0" w:after="0" w:afterAutospacing="0" w:line="480" w:lineRule="auto"/>
-        <w:textAlignment w:val="baseline"/>
-      </w:pPr>
-      <w:r>
-        <w:t>b.</w:t>
-      </w:r>
-      <w:r>
-        <w:rPr>
-          <w:noProof/>
-        </w:rPr>
-        <w:drawing>
-          <wp:inline distT="0" distB="0" distL="0" distR="0" wp14:anchorId="4A70BD63" wp14:editId="621E549B">
-            <wp:extent cx="4802090" cy="3203884"/>
-            <wp:effectExtent l="0" t="0" r="0" b="0"/>
-            <wp:docPr id="8" name="Picture 8" descr="Chart, box and whisker chart&#10;&#10;Description automatically generated"/>
-            <wp:cNvGraphicFramePr>
-              <a:graphicFrameLocks xmlns:a="http://schemas.openxmlformats.org/drawingml/2006/main" noChangeAspect="1"/>
-            </wp:cNvGraphicFramePr>
-            <a:graphic xmlns:a="http://schemas.openxmlformats.org/drawingml/2006/main">
-              <a:graphicData uri="http://schemas.openxmlformats.org/drawingml/2006/picture">
-                <pic:pic xmlns:pic="http://schemas.openxmlformats.org/drawingml/2006/picture">
-                  <pic:nvPicPr>
-                    <pic:cNvPr id="8" name="Picture 8" descr="Chart, box and whisker chart&#10;&#10;Description automatically generated"/>
-                    <pic:cNvPicPr>
-                      <a:picLocks noChangeAspect="1" noChangeArrowheads="1"/>
-                    </pic:cNvPicPr>
-                  </pic:nvPicPr>
-                  <pic:blipFill>
-                    <a:blip r:embed="rId13">
-                      <a:extLst>
-                        <a:ext uri="{28A0092B-C50C-407E-A947-70E740481C1C}">
-                          <a14:useLocalDpi xmlns:a14="http://schemas.microsoft.com/office/drawing/2010/main" val="0"/>
-                        </a:ext>
-                      </a:extLst>
-                    </a:blip>
-                    <a:srcRect/>
-                    <a:stretch>
-                      <a:fillRect/>
-                    </a:stretch>
-                  </pic:blipFill>
-                  <pic:spPr bwMode="auto">
-                    <a:xfrm>
-                      <a:off x="0" y="0"/>
-                      <a:ext cx="4812075" cy="3210546"/>
-                    </a:xfrm>
-                    <a:prstGeom prst="rect">
-                      <a:avLst/>
-                    </a:prstGeom>
-                    <a:noFill/>
-                    <a:ln>
-                      <a:noFill/>
-                    </a:ln>
-                  </pic:spPr>
-                </pic:pic>
-              </a:graphicData>
-            </a:graphic>
-          </wp:inline>
-        </w:drawing>
-      </w:r>
-    </w:p>
-    <w:p>
-      <w:pPr>
-        <w:pStyle w:val="NormalWeb"/>
-        <w:spacing w:before="0" w:beforeAutospacing="0" w:after="0" w:afterAutospacing="0" w:line="480" w:lineRule="auto"/>
-        <w:textAlignment w:val="baseline"/>
-      </w:pPr>
-      <w:r>
-        <w:t xml:space="preserve">Figure </w:t>
-      </w:r>
-      <w:r>
-        <w:t>3</w:t>
-      </w:r>
-      <w:r>
-        <w:t xml:space="preserve">: </w:t>
-      </w:r>
-      <w:r>
-        <w:t>N</w:t>
-      </w:r>
-      <w:r>
-        <w:t xml:space="preserve">umber of </w:t>
-      </w:r>
-      <w:r>
-        <w:t xml:space="preserve">harbor </w:t>
-      </w:r>
-      <w:r>
-        <w:t xml:space="preserve">seals hauled-out </w:t>
-      </w:r>
-      <w:r>
-        <w:t xml:space="preserve">relative to month </w:t>
-      </w:r>
-      <w:r>
-        <w:t>at the</w:t>
-      </w:r>
-      <w:r>
-        <w:t xml:space="preserve"> a) Bellingham waterfront and b)</w:t>
-      </w:r>
-      <w:r>
-        <w:t xml:space="preserve"> Semiahmoo </w:t>
-      </w:r>
-      <w:r>
-        <w:t>m</w:t>
-      </w:r>
-      <w:r>
-        <w:t>arina</w:t>
-      </w:r>
-      <w:r>
-        <w:t>.</w:t>
-      </w:r>
-      <w:r>
-        <w:t xml:space="preserve"> Boxes indicate first quartile, median and third quartile haul-out numbers. Lines indicate minimum and maximum haul-out numbers. Dots indicate outliers.</w:t>
-      </w:r>
-      <w:r>
-        <w:t xml:space="preserve"> Counts at the waterfront include </w:t>
-      </w:r>
-      <w:r>
-        <w:t xml:space="preserve">combined </w:t>
-      </w:r>
-      <w:r>
-        <w:t xml:space="preserve">harbor </w:t>
-      </w:r>
-      <w:r>
-        <w:t xml:space="preserve">seal </w:t>
-      </w:r>
-      <w:r>
-        <w:t xml:space="preserve">counts </w:t>
-      </w:r>
-      <w:r>
-        <w:t>from both East and West locations</w:t>
-      </w:r>
-      <w:r>
-        <w:t>.</w:t>
-      </w:r>
-    </w:p>
-    <w:p>
-      <w:pPr>
-        <w:rPr>
-          <w:rFonts w:ascii="Times New Roman" w:eastAsia="Times New Roman" w:hAnsi="Times New Roman" w:cs="Times New Roman"/>
-          <w:sz w:val="24"/>
-          <w:szCs w:val="24"/>
-        </w:rPr>
-      </w:pPr>
-    </w:p>
-    <w:p>
-      <w:pPr>
-        <w:pStyle w:val="NormalWeb"/>
-        <w:spacing w:before="0" w:beforeAutospacing="0" w:after="0" w:afterAutospacing="0" w:line="480" w:lineRule="auto"/>
-        <w:textAlignment w:val="baseline"/>
-      </w:pPr>
-      <w:r>
-        <w:rPr>
-          <w:noProof/>
-        </w:rPr>
-        <w:drawing>
-          <wp:inline distT="0" distB="0" distL="0" distR="0" wp14:anchorId="04A46D69" wp14:editId="5F8BC264">
-            <wp:extent cx="5712460" cy="3811270"/>
-            <wp:effectExtent l="0" t="0" r="2540" b="0"/>
-            <wp:docPr id="17" name="Picture 17"/>
-            <wp:cNvGraphicFramePr>
-              <a:graphicFrameLocks xmlns:a="http://schemas.openxmlformats.org/drawingml/2006/main" noChangeAspect="1"/>
-            </wp:cNvGraphicFramePr>
-            <a:graphic xmlns:a="http://schemas.openxmlformats.org/drawingml/2006/main">
-              <a:graphicData uri="http://schemas.openxmlformats.org/drawingml/2006/picture">
-                <pic:pic xmlns:pic="http://schemas.openxmlformats.org/drawingml/2006/picture">
-                  <pic:nvPicPr>
-                    <pic:cNvPr id="0" name="Picture 3"/>
-                    <pic:cNvPicPr>
-                      <a:picLocks noChangeAspect="1" noChangeArrowheads="1"/>
-                    </pic:cNvPicPr>
-                  </pic:nvPicPr>
-                  <pic:blipFill>
-                    <a:blip r:embed="rId14">
-                      <a:extLst>
-                        <a:ext uri="{28A0092B-C50C-407E-A947-70E740481C1C}">
-                          <a14:useLocalDpi xmlns:a14="http://schemas.microsoft.com/office/drawing/2010/main" val="0"/>
-                        </a:ext>
-                      </a:extLst>
-                    </a:blip>
-                    <a:srcRect/>
-                    <a:stretch>
-                      <a:fillRect/>
-                    </a:stretch>
-                  </pic:blipFill>
-                  <pic:spPr bwMode="auto">
-                    <a:xfrm>
-                      <a:off x="0" y="0"/>
-                      <a:ext cx="5712460" cy="3811270"/>
+                      <a:ext cx="6099347" cy="4568753"/>
                     </a:xfrm>
                     <a:prstGeom prst="rect">
                       <a:avLst/>
@@ -20622,21 +20790,14 @@
     </w:p>
     <w:p>
       <w:pPr>
-        <w:spacing w:after="0" w:line="480" w:lineRule="auto"/>
-        <w:rPr>
-          <w:rFonts w:ascii="Times New Roman" w:eastAsia="Times New Roman" w:hAnsi="Times New Roman" w:cs="Times New Roman"/>
-          <w:sz w:val="24"/>
-          <w:szCs w:val="24"/>
-        </w:rPr>
+        <w:pStyle w:val="NormalWeb"/>
+        <w:spacing w:before="0" w:beforeAutospacing="0" w:after="0" w:afterAutospacing="0" w:line="480" w:lineRule="auto"/>
+        <w:textAlignment w:val="baseline"/>
       </w:pPr>
     </w:p>
     <w:p>
       <w:pPr>
         <w:pStyle w:val="NormalWeb"/>
-        <w:numPr>
-          <w:ilvl w:val="0"/>
-          <w:numId w:val="16"/>
-        </w:numPr>
         <w:spacing w:before="0" w:beforeAutospacing="0" w:after="0" w:afterAutospacing="0" w:line="480" w:lineRule="auto"/>
         <w:textAlignment w:val="baseline"/>
       </w:pPr>
@@ -20645,10 +20806,10 @@
           <w:noProof/>
         </w:rPr>
         <w:drawing>
-          <wp:inline distT="0" distB="0" distL="0" distR="0" wp14:anchorId="74AECB1E" wp14:editId="615D27E0">
-            <wp:extent cx="4260867" cy="2842788"/>
-            <wp:effectExtent l="0" t="0" r="6350" b="0"/>
-            <wp:docPr id="18" name="Picture 18"/>
+          <wp:inline distT="0" distB="0" distL="0" distR="0" wp14:anchorId="3D51197F" wp14:editId="108562DC">
+            <wp:extent cx="5718810" cy="4283710"/>
+            <wp:effectExtent l="0" t="0" r="0" b="2540"/>
+            <wp:docPr id="20" name="Picture 20"/>
             <wp:cNvGraphicFramePr>
               <a:graphicFrameLocks xmlns:a="http://schemas.openxmlformats.org/drawingml/2006/main" noChangeAspect="1"/>
             </wp:cNvGraphicFramePr>
@@ -20656,14 +20817,23 @@
               <a:graphicData uri="http://schemas.openxmlformats.org/drawingml/2006/picture">
                 <pic:pic xmlns:pic="http://schemas.openxmlformats.org/drawingml/2006/picture">
                   <pic:nvPicPr>
-                    <pic:cNvPr id="0" name="Picture 4"/>
+                    <pic:cNvPr id="0" name="Picture 6"/>
                     <pic:cNvPicPr>
                       <a:picLocks noChangeAspect="1" noChangeArrowheads="1"/>
                     </pic:cNvPicPr>
                   </pic:nvPicPr>
                   <pic:blipFill>
-                    <a:blip r:embed="rId15">
+                    <a:blip r:embed="rId13">
                       <a:extLst>
+                        <a:ext uri="{BEBA8EAE-BF5A-486C-A8C5-ECC9F3942E4B}">
+                          <a14:imgProps xmlns:a14="http://schemas.microsoft.com/office/drawing/2010/main">
+                            <a14:imgLayer r:embed="rId14">
+                              <a14:imgEffect>
+                                <a14:saturation sat="0"/>
+                              </a14:imgEffect>
+                            </a14:imgLayer>
+                          </a14:imgProps>
+                        </a:ext>
                         <a:ext uri="{28A0092B-C50C-407E-A947-70E740481C1C}">
                           <a14:useLocalDpi xmlns:a14="http://schemas.microsoft.com/office/drawing/2010/main" val="0"/>
                         </a:ext>
@@ -20677,7 +20847,7 @@
                   <pic:spPr bwMode="auto">
                     <a:xfrm>
                       <a:off x="0" y="0"/>
-                      <a:ext cx="4269497" cy="2848546"/>
+                      <a:ext cx="5718810" cy="4283710"/>
                     </a:xfrm>
                     <a:prstGeom prst="rect">
                       <a:avLst/>
@@ -20697,74 +20867,10 @@
     <w:p>
       <w:pPr>
         <w:pStyle w:val="NormalWeb"/>
-        <w:numPr>
-          <w:ilvl w:val="0"/>
-          <w:numId w:val="16"/>
-        </w:numPr>
         <w:spacing w:before="0" w:beforeAutospacing="0" w:after="0" w:afterAutospacing="0" w:line="480" w:lineRule="auto"/>
         <w:textAlignment w:val="baseline"/>
       </w:pPr>
       <w:r>
-        <w:rPr>
-          <w:noProof/>
-        </w:rPr>
-        <w:drawing>
-          <wp:inline distT="0" distB="0" distL="0" distR="0" wp14:anchorId="5DC3A25F" wp14:editId="76EF12FF">
-            <wp:extent cx="4410075" cy="2942338"/>
-            <wp:effectExtent l="0" t="0" r="0" b="0"/>
-            <wp:docPr id="19" name="Picture 19"/>
-            <wp:cNvGraphicFramePr>
-              <a:graphicFrameLocks xmlns:a="http://schemas.openxmlformats.org/drawingml/2006/main" noChangeAspect="1"/>
-            </wp:cNvGraphicFramePr>
-            <a:graphic xmlns:a="http://schemas.openxmlformats.org/drawingml/2006/main">
-              <a:graphicData uri="http://schemas.openxmlformats.org/drawingml/2006/picture">
-                <pic:pic xmlns:pic="http://schemas.openxmlformats.org/drawingml/2006/picture">
-                  <pic:nvPicPr>
-                    <pic:cNvPr id="0" name="Picture 5"/>
-                    <pic:cNvPicPr>
-                      <a:picLocks noChangeAspect="1" noChangeArrowheads="1"/>
-                    </pic:cNvPicPr>
-                  </pic:nvPicPr>
-                  <pic:blipFill>
-                    <a:blip r:embed="rId16">
-                      <a:extLst>
-                        <a:ext uri="{28A0092B-C50C-407E-A947-70E740481C1C}">
-                          <a14:useLocalDpi xmlns:a14="http://schemas.microsoft.com/office/drawing/2010/main" val="0"/>
-                        </a:ext>
-                      </a:extLst>
-                    </a:blip>
-                    <a:srcRect/>
-                    <a:stretch>
-                      <a:fillRect/>
-                    </a:stretch>
-                  </pic:blipFill>
-                  <pic:spPr bwMode="auto">
-                    <a:xfrm>
-                      <a:off x="0" y="0"/>
-                      <a:ext cx="4421442" cy="2949922"/>
-                    </a:xfrm>
-                    <a:prstGeom prst="rect">
-                      <a:avLst/>
-                    </a:prstGeom>
-                    <a:noFill/>
-                    <a:ln>
-                      <a:noFill/>
-                    </a:ln>
-                  </pic:spPr>
-                </pic:pic>
-              </a:graphicData>
-            </a:graphic>
-          </wp:inline>
-        </w:drawing>
-      </w:r>
-    </w:p>
-    <w:p>
-      <w:pPr>
-        <w:pStyle w:val="NormalWeb"/>
-        <w:spacing w:before="0" w:beforeAutospacing="0" w:after="0" w:afterAutospacing="0" w:line="480" w:lineRule="auto"/>
-        <w:textAlignment w:val="baseline"/>
-      </w:pPr>
-      <w:r>
         <w:t xml:space="preserve">Figure </w:t>
       </w:r>
       <w:r>
@@ -20774,28 +20880,16 @@
         <w:t>:</w:t>
       </w:r>
       <w:r>
-        <w:t xml:space="preserve"> Scatter plot of number of seals hauled-out versus the average noise level in decibels during </w:t>
-      </w:r>
-      <w:r>
-        <w:t>each</w:t>
-      </w:r>
-      <w:r>
         <w:t xml:space="preserve"> </w:t>
       </w:r>
       <w:r>
-        <w:t xml:space="preserve">30-min observation period at the a) Bellingham </w:t>
-      </w:r>
-      <w:r>
-        <w:t>w</w:t>
-      </w:r>
-      <w:r>
-        <w:t xml:space="preserve">aterfront and the b) Semiahmoo </w:t>
-      </w:r>
-      <w:r>
-        <w:t>m</w:t>
-      </w:r>
-      <w:r>
-        <w:t>arina. The grey area around the regression line shows 95% confidence intervals.</w:t>
+        <w:t>L</w:t>
+      </w:r>
+      <w:r>
+        <w:t xml:space="preserve">og linear model of the expected seals counts across the range of noise levels for each site. </w:t>
+      </w:r>
+      <w:r>
+        <w:t>The grey area around the regression line shows 95% confidence intervals.</w:t>
       </w:r>
     </w:p>
     <w:sectPr>

</xml_diff>

<commit_message>
Edit files to match readmes
</commit_message>
<xml_diff>
--- a/ms/2022_Effects of anthropogenic noise on haul-out numbers of harbor seals (Phoca vitulina).docx
+++ b/ms/2022_Effects of anthropogenic noise on haul-out numbers of harbor seals (Phoca vitulina).docx
@@ -6789,6 +6789,134 @@
           <w:szCs w:val="24"/>
         </w:rPr>
         <w:lastRenderedPageBreak/>
+        <w:t xml:space="preserve">Additionally, we found evidence for </w:t>
+      </w:r>
+      <w:r>
+        <w:rPr>
+          <w:rFonts w:ascii="Times New Roman" w:eastAsia="Times New Roman" w:hAnsi="Times New Roman" w:cs="Times New Roman"/>
+          <w:sz w:val="24"/>
+          <w:szCs w:val="24"/>
+        </w:rPr>
+        <w:t>temporal autocorrelation in seal numbers</w:t>
+      </w:r>
+      <w:r>
+        <w:rPr>
+          <w:rFonts w:ascii="Times New Roman" w:eastAsia="Times New Roman" w:hAnsi="Times New Roman" w:cs="Times New Roman"/>
+          <w:sz w:val="24"/>
+          <w:szCs w:val="24"/>
+        </w:rPr>
+        <w:t>. G</w:t>
+      </w:r>
+      <w:r>
+        <w:rPr>
+          <w:rFonts w:ascii="Times New Roman" w:eastAsia="Times New Roman" w:hAnsi="Times New Roman" w:cs="Times New Roman"/>
+          <w:sz w:val="24"/>
+          <w:szCs w:val="24"/>
+        </w:rPr>
+        <w:t xml:space="preserve">eneralized </w:t>
+      </w:r>
+      <w:r>
+        <w:rPr>
+          <w:rFonts w:ascii="Times New Roman" w:eastAsia="Times New Roman" w:hAnsi="Times New Roman" w:cs="Times New Roman"/>
+          <w:sz w:val="24"/>
+          <w:szCs w:val="24"/>
+        </w:rPr>
+        <w:t>estimating</w:t>
+      </w:r>
+      <w:r>
+        <w:rPr>
+          <w:rFonts w:ascii="Times New Roman" w:eastAsia="Times New Roman" w:hAnsi="Times New Roman" w:cs="Times New Roman"/>
+          <w:sz w:val="24"/>
+          <w:szCs w:val="24"/>
+        </w:rPr>
+        <w:t xml:space="preserve"> </w:t>
+      </w:r>
+      <w:r>
+        <w:rPr>
+          <w:rFonts w:ascii="Times New Roman" w:eastAsia="Times New Roman" w:hAnsi="Times New Roman" w:cs="Times New Roman"/>
+          <w:sz w:val="24"/>
+          <w:szCs w:val="24"/>
+        </w:rPr>
+        <w:t>equation</w:t>
+      </w:r>
+      <w:r>
+        <w:rPr>
+          <w:rFonts w:ascii="Times New Roman" w:eastAsia="Times New Roman" w:hAnsi="Times New Roman" w:cs="Times New Roman"/>
+          <w:sz w:val="24"/>
+          <w:szCs w:val="24"/>
+        </w:rPr>
+        <w:t xml:space="preserve"> models (</w:t>
+      </w:r>
+      <w:r>
+        <w:rPr>
+          <w:rFonts w:ascii="Times New Roman" w:eastAsia="Times New Roman" w:hAnsi="Times New Roman" w:cs="Times New Roman"/>
+          <w:sz w:val="24"/>
+          <w:szCs w:val="24"/>
+        </w:rPr>
+        <w:t>GEEs</w:t>
+      </w:r>
+      <w:r>
+        <w:rPr>
+          <w:rFonts w:ascii="Times New Roman" w:eastAsia="Times New Roman" w:hAnsi="Times New Roman" w:cs="Times New Roman"/>
+          <w:sz w:val="24"/>
+          <w:szCs w:val="24"/>
+        </w:rPr>
+        <w:t xml:space="preserve">) are able to account for temporal autocorrelation, but </w:t>
+      </w:r>
+      <w:r>
+        <w:rPr>
+          <w:rFonts w:ascii="Times New Roman" w:eastAsia="Times New Roman" w:hAnsi="Times New Roman" w:cs="Times New Roman"/>
+          <w:sz w:val="24"/>
+          <w:szCs w:val="24"/>
+        </w:rPr>
+        <w:t xml:space="preserve">they </w:t>
+      </w:r>
+      <w:r>
+        <w:rPr>
+          <w:rFonts w:ascii="Times New Roman" w:eastAsia="Times New Roman" w:hAnsi="Times New Roman" w:cs="Times New Roman"/>
+          <w:sz w:val="24"/>
+          <w:szCs w:val="24"/>
+        </w:rPr>
+        <w:t>lack the ability to account for the zero-inflation</w:t>
+      </w:r>
+      <w:r>
+        <w:rPr>
+          <w:rFonts w:ascii="Times New Roman" w:eastAsia="Times New Roman" w:hAnsi="Times New Roman" w:cs="Times New Roman"/>
+          <w:sz w:val="24"/>
+          <w:szCs w:val="24"/>
+        </w:rPr>
+        <w:t xml:space="preserve"> and overdispersion</w:t>
+      </w:r>
+      <w:r>
+        <w:rPr>
+          <w:rFonts w:ascii="Times New Roman" w:eastAsia="Times New Roman" w:hAnsi="Times New Roman" w:cs="Times New Roman"/>
+          <w:sz w:val="24"/>
+          <w:szCs w:val="24"/>
+        </w:rPr>
+        <w:t xml:space="preserve"> in data with a negative binomial distribution.</w:t>
+      </w:r>
+      <w:r>
+        <w:rPr>
+          <w:rFonts w:ascii="Times New Roman" w:eastAsia="Times New Roman" w:hAnsi="Times New Roman" w:cs="Times New Roman"/>
+          <w:sz w:val="24"/>
+          <w:szCs w:val="24"/>
+        </w:rPr>
+        <w:t xml:space="preserve"> </w:t>
+      </w:r>
+      <w:r>
+        <w:rPr>
+          <w:rFonts w:ascii="Times New Roman" w:eastAsia="Times New Roman" w:hAnsi="Times New Roman" w:cs="Times New Roman"/>
+          <w:sz w:val="24"/>
+          <w:szCs w:val="24"/>
+        </w:rPr>
+        <w:t xml:space="preserve">Therefore, we decided to continue using GLMs. </w:t>
+      </w:r>
+      <w:r>
+        <w:rPr>
+          <w:rFonts w:ascii="Times New Roman" w:eastAsia="Times New Roman" w:hAnsi="Times New Roman" w:cs="Times New Roman"/>
+          <w:sz w:val="24"/>
+          <w:szCs w:val="24"/>
+        </w:rPr>
         <w:t xml:space="preserve">We checked for collinearity </w:t>
       </w:r>
       <w:r>
@@ -6845,7 +6973,23 @@
           <w:sz w:val="24"/>
           <w:szCs w:val="24"/>
         </w:rPr>
-        <w:t xml:space="preserve"> et al. 2021). </w:t>
+        <w:t xml:space="preserve"> et al. 2021)</w:t>
+      </w:r>
+      <w:r>
+        <w:rPr>
+          <w:rFonts w:ascii="Times New Roman" w:eastAsia="Times New Roman" w:hAnsi="Times New Roman" w:cs="Times New Roman"/>
+          <w:sz w:val="24"/>
+          <w:szCs w:val="24"/>
+        </w:rPr>
+        <w:t>, and found no correlation between independent variables.</w:t>
+      </w:r>
+      <w:r>
+        <w:rPr>
+          <w:rFonts w:ascii="Times New Roman" w:eastAsia="Times New Roman" w:hAnsi="Times New Roman" w:cs="Times New Roman"/>
+          <w:sz w:val="24"/>
+          <w:szCs w:val="24"/>
+        </w:rPr>
+        <w:t xml:space="preserve"> </w:t>
       </w:r>
       <w:r>
         <w:rPr>
@@ -7091,6 +7235,7 @@
         <w:textAlignment w:val="baseline"/>
       </w:pPr>
       <w:r>
+        <w:lastRenderedPageBreak/>
         <w:t xml:space="preserve">Over-dispersion was </w:t>
       </w:r>
       <w:r>
@@ -7163,11 +7308,7 @@
         <w:t xml:space="preserve"> </w:t>
       </w:r>
       <w:r>
-        <w:t xml:space="preserve">2006). These </w:t>
-      </w:r>
-      <w:r>
-        <w:lastRenderedPageBreak/>
-        <w:t>outcomes and the density graphs for the response variable (Figure 2), indicated using a negative binomial model</w:t>
+        <w:t>2006). These outcomes and the density graphs for the response variable (Figure 2), indicated using a negative binomial model</w:t>
       </w:r>
       <w:r>
         <w:t xml:space="preserve"> for the candidate models</w:t>
@@ -8097,7 +8238,11 @@
         <w:t xml:space="preserve"> at the waterfront</w:t>
       </w:r>
       <w:r>
-        <w:t xml:space="preserve"> (</w:t>
+        <w:t xml:space="preserve"> </w:t>
+      </w:r>
+      <w:r>
+        <w:lastRenderedPageBreak/>
+        <w:t>(</w:t>
       </w:r>
       <w:r>
         <w:t>30.5</w:t>
@@ -8270,16 +8415,7 @@
           <w:sz w:val="24"/>
           <w:szCs w:val="24"/>
         </w:rPr>
-        <w:t xml:space="preserve">Additionally, all </w:t>
-      </w:r>
-      <w:r>
-        <w:rPr>
-          <w:rFonts w:ascii="Times New Roman" w:eastAsia="Times New Roman" w:hAnsi="Times New Roman" w:cs="Times New Roman"/>
-          <w:sz w:val="24"/>
-          <w:szCs w:val="24"/>
-        </w:rPr>
-        <w:lastRenderedPageBreak/>
-        <w:t xml:space="preserve">of the parameters in the candidate model were significant predictors for the number of seals hauled-out (Table 1B). </w:t>
+        <w:t xml:space="preserve">Additionally, all of the parameters in the candidate model were significant predictors for the number of seals hauled-out (Table 1B). </w:t>
       </w:r>
       <w:r>
         <w:rPr>
@@ -8921,6 +9057,7 @@
         <w:rPr>
           <w:color w:val="000000"/>
         </w:rPr>
+        <w:lastRenderedPageBreak/>
         <w:t>T</w:t>
       </w:r>
       <w:r>
@@ -8993,11 +9130,7 @@
         <w:t>Our r</w:t>
       </w:r>
       <w:r>
-        <w:t xml:space="preserve">esults on human activities </w:t>
-      </w:r>
-      <w:r>
-        <w:lastRenderedPageBreak/>
-        <w:t>also support the habituation hypothesis, as the</w:t>
+        <w:t>esults on human activities also support the habituation hypothesis, as the</w:t>
       </w:r>
       <w:r>
         <w:t>re was</w:t>
@@ -9161,82 +9294,70 @@
         <w:rPr>
           <w:color w:val="000000"/>
         </w:rPr>
+        <w:t xml:space="preserve">haul-out behavior of seals at the </w:t>
+      </w:r>
+      <w:r>
+        <w:rPr>
+          <w:color w:val="000000"/>
+        </w:rPr>
+        <w:t xml:space="preserve">marina and waterfront </w:t>
+      </w:r>
+      <w:r>
+        <w:rPr>
+          <w:color w:val="000000"/>
+        </w:rPr>
+        <w:t xml:space="preserve">were </w:t>
+      </w:r>
+      <w:r>
+        <w:rPr>
+          <w:color w:val="000000"/>
+        </w:rPr>
+        <w:t xml:space="preserve">also </w:t>
+      </w:r>
+      <w:r>
+        <w:rPr>
+          <w:color w:val="000000"/>
+        </w:rPr>
+        <w:t>affected by</w:t>
+      </w:r>
+      <w:r>
+        <w:rPr>
+          <w:color w:val="000000"/>
+        </w:rPr>
+        <w:t xml:space="preserve"> </w:t>
+      </w:r>
+      <w:r>
+        <w:rPr>
+          <w:color w:val="000000"/>
+        </w:rPr>
+        <w:t>other environmental influences</w:t>
+      </w:r>
+      <w:r>
+        <w:rPr>
+          <w:color w:val="000000"/>
+        </w:rPr>
+        <w:t>, which included month and time of day.</w:t>
+      </w:r>
+      <w:r>
+        <w:rPr>
+          <w:color w:val="000000"/>
+        </w:rPr>
+        <w:t xml:space="preserve"> </w:t>
+      </w:r>
+      <w:r>
+        <w:rPr>
+          <w:color w:val="000000"/>
+        </w:rPr>
+        <w:t xml:space="preserve">A similar pattern was observed in the </w:t>
+      </w:r>
+      <w:r>
         <w:t>haul-out behavior</w:t>
       </w:r>
       <w:r>
-        <w:rPr>
-          <w:color w:val="000000"/>
-        </w:rPr>
-        <w:t xml:space="preserve"> of seals at the </w:t>
-      </w:r>
-      <w:r>
-        <w:rPr>
-          <w:color w:val="000000"/>
-        </w:rPr>
-        <w:t xml:space="preserve">marina and waterfront </w:t>
-      </w:r>
-      <w:r>
-        <w:rPr>
-          <w:color w:val="000000"/>
-        </w:rPr>
-        <w:t xml:space="preserve">were </w:t>
-      </w:r>
-      <w:r>
-        <w:rPr>
-          <w:color w:val="000000"/>
-        </w:rPr>
-        <w:t xml:space="preserve">also </w:t>
-      </w:r>
-      <w:r>
-        <w:rPr>
-          <w:color w:val="000000"/>
-        </w:rPr>
-        <w:t>affected by</w:t>
-      </w:r>
-      <w:r>
-        <w:rPr>
-          <w:color w:val="000000"/>
-        </w:rPr>
         <w:t xml:space="preserve"> </w:t>
       </w:r>
       <w:r>
-        <w:rPr>
-          <w:color w:val="000000"/>
-        </w:rPr>
-        <w:t>other environmental influences</w:t>
-      </w:r>
-      <w:r>
-        <w:rPr>
-          <w:color w:val="000000"/>
-        </w:rPr>
-        <w:t>, which included month and time of day.</w:t>
-      </w:r>
-      <w:r>
-        <w:rPr>
-          <w:color w:val="000000"/>
-        </w:rPr>
-        <w:t xml:space="preserve"> </w:t>
-      </w:r>
-      <w:r>
-        <w:rPr>
-          <w:color w:val="000000"/>
-        </w:rPr>
-        <w:t xml:space="preserve">A similar pattern was observed in the </w:t>
-      </w:r>
-      <w:r>
-        <w:t>haul-out behavior</w:t>
-      </w:r>
-      <w:r>
-        <w:t xml:space="preserve"> </w:t>
-      </w:r>
-      <w:r>
-        <w:t xml:space="preserve">of </w:t>
-      </w:r>
-      <w:r>
-        <w:t>Weddell seals</w:t>
-      </w:r>
-      <w:r>
-        <w:t xml:space="preserve"> </w:t>
+        <w:t xml:space="preserve">of Weddell seals </w:t>
       </w:r>
       <w:r>
         <w:t>(</w:t>
@@ -9305,7 +9426,11 @@
         <w:t xml:space="preserve"> to be the case for the waterfront location. </w:t>
       </w:r>
       <w:r>
-        <w:t xml:space="preserve">However, even with the sample period narrowed down to these months, the candidate model still found a significant effect of month on the number of seals hauled-out (Table 1B, Figure 3). </w:t>
+        <w:t xml:space="preserve">However, even with the sample period narrowed down to these months, the candidate model still found a significant effect of month on the number of seals hauled-out </w:t>
+      </w:r>
+      <w:r>
+        <w:lastRenderedPageBreak/>
+        <w:t xml:space="preserve">(Table 1B, Figure 3). </w:t>
       </w:r>
       <w:r>
         <w:t>Additionally, the time of day significantly affected the number of seals hauled-out and peak haul-out occurred during the afternoon.</w:t>
@@ -9323,10 +9448,7 @@
         <w:t>e</w:t>
       </w:r>
       <w:r>
-        <w:t xml:space="preserve"> day (</w:t>
-      </w:r>
-      <w:r>
-        <w:t>Lake et al. 1997</w:t>
+        <w:t xml:space="preserve"> day (Lake et al. 1997</w:t>
       </w:r>
       <w:r>
         <w:t xml:space="preserve">; </w:t>
@@ -9346,7 +9468,6 @@
         <w:textAlignment w:val="baseline"/>
       </w:pPr>
       <w:r>
-        <w:lastRenderedPageBreak/>
         <w:t xml:space="preserve">Our </w:t>
       </w:r>
       <w:r>
@@ -9687,6 +9808,7 @@
         <w:t xml:space="preserve"> at the marina) or the proximity of </w:t>
       </w:r>
       <w:r>
+        <w:lastRenderedPageBreak/>
         <w:t>nearby foraging grounds.</w:t>
       </w:r>
       <w:r>
@@ -9725,14 +9847,7 @@
         <w:rPr>
           <w:color w:val="000000"/>
         </w:rPr>
-        <w:t xml:space="preserve"> on a variety of prey in the adjacent estuary </w:t>
-      </w:r>
-      <w:r>
-        <w:rPr>
-          <w:color w:val="000000"/>
-        </w:rPr>
-        <w:lastRenderedPageBreak/>
-        <w:t>(Luxa and Acevedo-Gutiérrez 2013) whereas seals at the waterfront are suspected to prey on migrating salmon in the nearby Whatcom Creek</w:t>
+        <w:t xml:space="preserve"> on a variety of prey in the adjacent estuary (Luxa and Acevedo-Gutiérrez 2013) whereas seals at the waterfront are suspected to prey on migrating salmon in the nearby Whatcom Creek</w:t>
       </w:r>
       <w:r>
         <w:rPr>
@@ -10368,7 +10483,17 @@
           <w:sz w:val="24"/>
           <w:szCs w:val="24"/>
         </w:rPr>
-        <w:t xml:space="preserve"> with high levels of anthropogenic activity</w:t>
+        <w:t xml:space="preserve"> with high levels </w:t>
+      </w:r>
+      <w:r>
+        <w:rPr>
+          <w:rFonts w:ascii="Times New Roman" w:eastAsia="Times New Roman" w:hAnsi="Times New Roman" w:cs="Times New Roman"/>
+          <w:color w:val="000000"/>
+          <w:sz w:val="24"/>
+          <w:szCs w:val="24"/>
+        </w:rPr>
+        <w:lastRenderedPageBreak/>
+        <w:t>of anthropogenic activity</w:t>
       </w:r>
       <w:r>
         <w:rPr>
@@ -10530,17 +10655,7 @@
           <w:sz w:val="24"/>
           <w:szCs w:val="24"/>
         </w:rPr>
-        <w:t xml:space="preserve">at </w:t>
-      </w:r>
-      <w:r>
-        <w:rPr>
-          <w:rFonts w:ascii="Times New Roman" w:eastAsia="Times New Roman" w:hAnsi="Times New Roman" w:cs="Times New Roman"/>
-          <w:color w:val="000000"/>
-          <w:sz w:val="24"/>
-          <w:szCs w:val="24"/>
-        </w:rPr>
-        <w:lastRenderedPageBreak/>
-        <w:t xml:space="preserve">sites with high levels of human activity. </w:t>
+        <w:t xml:space="preserve">at sites with high levels of human activity. </w:t>
       </w:r>
       <w:r>
         <w:rPr>
@@ -11003,7 +11118,6 @@
         <w:rPr>
           <w:color w:val="000000"/>
         </w:rPr>
-        <w:lastRenderedPageBreak/>
         <w:t xml:space="preserve">The </w:t>
       </w:r>
       <w:r>
@@ -16025,7 +16139,6 @@
           <w:rFonts w:ascii="Times New Roman" w:eastAsia="Times New Roman" w:hAnsi="Times New Roman" w:cs="Times New Roman"/>
           <w:sz w:val="24"/>
           <w:szCs w:val="24"/>
-          <w:lang w:val="es-US"/>
         </w:rPr>
         <w:t xml:space="preserve">Ruiz-Mar, M.G., Heckel, G., Solana-Arellano, E., Schramm, Y., García-Aguilar, M.C., and Arteaga, M.C. 2022. </w:t>
       </w:r>
@@ -20065,7 +20178,7 @@
           <w:sz w:val="24"/>
           <w:szCs w:val="24"/>
         </w:rPr>
-        <w:t xml:space="preserve">starts </w:t>
+        <w:t xml:space="preserve">stars </w:t>
       </w:r>
       <w:r>
         <w:rPr>

</xml_diff>